<commit_message>
Further modifications to use a CSV file of students as a backup to complete missing information. Added also a brief report after generating the booklet.
</commit_message>
<xml_diff>
--- a/CSEE_booklet/booklet_template.docx
+++ b/CSEE_booklet/booklet_template.docx
@@ -6,8 +6,6 @@
       <w:pPr>
         <w:spacing w:after="0" w:line="240" w:lineRule="auto"/>
       </w:pPr>
-      <w:bookmarkStart w:id="0" w:name="_GoBack"/>
-      <w:bookmarkEnd w:id="0"/>
     </w:p>
     <w:p>
       <w:pPr>
@@ -161,21 +159,45 @@
           <w:sz w:val="40"/>
           <w:szCs w:val="40"/>
         </w:rPr>
-        <w:t>Monday 16 March 2015</w:t>
+        <w:t>Monday 1</w:t>
       </w:r>
-    </w:p>
-    <w:p>
-      <w:pPr>
-        <w:tabs>
-          <w:tab w:val="left" w:pos="3544"/>
-        </w:tabs>
-        <w:spacing w:after="0" w:line="240" w:lineRule="auto"/>
-        <w:jc w:val="center"/>
+      <w:r>
         <w:rPr>
           <w:b/>
           <w:sz w:val="40"/>
           <w:szCs w:val="40"/>
         </w:rPr>
+        <w:t>4</w:t>
+      </w:r>
+      <w:r>
+        <w:rPr>
+          <w:b/>
+          <w:sz w:val="40"/>
+          <w:szCs w:val="40"/>
+        </w:rPr>
+        <w:t xml:space="preserve"> </w:t>
+      </w:r>
+      <w:r>
+        <w:rPr>
+          <w:b/>
+          <w:sz w:val="40"/>
+          <w:szCs w:val="40"/>
+        </w:rPr>
+        <w:t>March 2016</w:t>
+      </w:r>
+    </w:p>
+    <w:p>
+      <w:pPr>
+        <w:tabs>
+          <w:tab w:val="left" w:pos="3544"/>
+        </w:tabs>
+        <w:spacing w:after="0" w:line="240" w:lineRule="auto"/>
+        <w:jc w:val="center"/>
+        <w:rPr>
+          <w:b/>
+          <w:sz w:val="40"/>
+          <w:szCs w:val="40"/>
+        </w:rPr>
       </w:pPr>
     </w:p>
     <w:p>
@@ -243,7 +265,16 @@
           <w:sz w:val="28"/>
           <w:szCs w:val="28"/>
         </w:rPr>
-        <w:t>oratory</w:t>
+        <w:t>o</w:t>
+      </w:r>
+      <w:bookmarkStart w:id="0" w:name="_GoBack"/>
+      <w:bookmarkEnd w:id="0"/>
+      <w:r>
+        <w:rPr>
+          <w:sz w:val="28"/>
+          <w:szCs w:val="28"/>
+        </w:rPr>
+        <w:t>ratory</w:t>
       </w:r>
       <w:r>
         <w:rPr>
@@ -744,7 +775,7 @@
   <w:abstractNum w:abstractNumId="0">
     <w:nsid w:val="FFFFFF1D"/>
     <w:multiLevelType w:val="multilevel"/>
-    <w:tmpl w:val="CE7AC632"/>
+    <w:tmpl w:val="A0345F6E"/>
     <w:lvl w:ilvl="0">
       <w:start w:val="1"/>
       <w:numFmt w:val="bullet"/>
@@ -2009,6 +2040,7 @@
   <w:style w:type="character" w:default="1" w:styleId="DefaultParagraphFont">
     <w:name w:val="Default Paragraph Font"/>
     <w:uiPriority w:val="1"/>
+    <w:semiHidden/>
     <w:unhideWhenUsed/>
   </w:style>
   <w:style w:type="table" w:default="1" w:styleId="TableNormal">
@@ -2257,8 +2289,8 @@
       <w:lang w:val="en-US"/>
     </w:rPr>
   </w:style>
-  <w:style w:type="paragraph" w:styleId="MediumGrid2">
-    <w:name w:val="Medium Grid 2"/>
+  <w:style w:type="paragraph" w:customStyle="1" w:styleId="MediumGrid21">
+    <w:name w:val="Medium Grid 21"/>
     <w:uiPriority w:val="1"/>
     <w:qFormat/>
     <w:rsid w:val="005A5B40"/>
@@ -2555,6 +2587,7 @@
   <w:style w:type="character" w:default="1" w:styleId="DefaultParagraphFont">
     <w:name w:val="Default Paragraph Font"/>
     <w:uiPriority w:val="1"/>
+    <w:semiHidden/>
     <w:unhideWhenUsed/>
   </w:style>
   <w:style w:type="table" w:default="1" w:styleId="TableNormal">
@@ -2803,8 +2836,8 @@
       <w:lang w:val="en-US"/>
     </w:rPr>
   </w:style>
-  <w:style w:type="paragraph" w:styleId="MediumGrid2">
-    <w:name w:val="Medium Grid 2"/>
+  <w:style w:type="paragraph" w:customStyle="1" w:styleId="MediumGrid21">
+    <w:name w:val="Medium Grid 21"/>
     <w:uiPriority w:val="1"/>
     <w:qFormat/>
     <w:rsid w:val="005A5B40"/>
@@ -3205,7 +3238,7 @@
 </file>
 
 <file path=customXml/itemProps1.xml><?xml version="1.0" encoding="utf-8"?>
-<ds:datastoreItem xmlns:ds="http://schemas.openxmlformats.org/officeDocument/2006/customXml" ds:itemID="{977FF039-CA36-0D4A-88C7-67AA75C8161F}">
+<ds:datastoreItem xmlns:ds="http://schemas.openxmlformats.org/officeDocument/2006/customXml" ds:itemID="{0D564500-7ACF-CA48-B79E-6C052330714D}">
   <ds:schemaRefs>
     <ds:schemaRef ds:uri="http://schemas.openxmlformats.org/officeDocument/2006/bibliography"/>
   </ds:schemaRefs>

</xml_diff>

<commit_message>
Added ordering by poster number. Gradually removed support from .doc and added support to pdf abstracts.
</commit_message>
<xml_diff>
--- a/CSEE_booklet/booklet_template.docx
+++ b/CSEE_booklet/booklet_template.docx
@@ -1,6 +1,6 @@
 
 <file path=word/document.xml><?xml version="1.0" encoding="utf-8"?>
-<w:document xmlns:wpc="http://schemas.microsoft.com/office/word/2010/wordprocessingCanvas" xmlns:mo="http://schemas.microsoft.com/office/mac/office/2008/main" xmlns:mc="http://schemas.openxmlformats.org/markup-compatibility/2006" xmlns:mv="urn:schemas-microsoft-com:mac:vml" xmlns:o="urn:schemas-microsoft-com:office:office" xmlns:r="http://schemas.openxmlformats.org/officeDocument/2006/relationships" xmlns:m="http://schemas.openxmlformats.org/officeDocument/2006/math" xmlns:v="urn:schemas-microsoft-com:vml" xmlns:wp14="http://schemas.microsoft.com/office/word/2010/wordprocessingDrawing" xmlns:wp="http://schemas.openxmlformats.org/drawingml/2006/wordprocessingDrawing" xmlns:w10="urn:schemas-microsoft-com:office:word" xmlns:w="http://schemas.openxmlformats.org/wordprocessingml/2006/main" xmlns:w14="http://schemas.microsoft.com/office/word/2010/wordml" xmlns:wpg="http://schemas.microsoft.com/office/word/2010/wordprocessingGroup" xmlns:wpi="http://schemas.microsoft.com/office/word/2010/wordprocessingInk" xmlns:wne="http://schemas.microsoft.com/office/word/2006/wordml" xmlns:wps="http://schemas.microsoft.com/office/word/2010/wordprocessingShape" mc:Ignorable="w14 wp14">
+<w:document xmlns:wpc="http://schemas.microsoft.com/office/word/2010/wordprocessingCanvas" xmlns:cx="http://schemas.microsoft.com/office/drawing/2014/chartex" xmlns:cx1="http://schemas.microsoft.com/office/drawing/2015/9/8/chartex" xmlns:cx2="http://schemas.microsoft.com/office/drawing/2015/10/21/chartex" xmlns:cx3="http://schemas.microsoft.com/office/drawing/2016/5/9/chartex" xmlns:cx4="http://schemas.microsoft.com/office/drawing/2016/5/10/chartex" xmlns:cx5="http://schemas.microsoft.com/office/drawing/2016/5/11/chartex" xmlns:cx6="http://schemas.microsoft.com/office/drawing/2016/5/12/chartex" xmlns:cx7="http://schemas.microsoft.com/office/drawing/2016/5/13/chartex" xmlns:cx8="http://schemas.microsoft.com/office/drawing/2016/5/14/chartex" xmlns:mc="http://schemas.openxmlformats.org/markup-compatibility/2006" xmlns:o="urn:schemas-microsoft-com:office:office" xmlns:r="http://schemas.openxmlformats.org/officeDocument/2006/relationships" xmlns:m="http://schemas.openxmlformats.org/officeDocument/2006/math" xmlns:v="urn:schemas-microsoft-com:vml" xmlns:wp14="http://schemas.microsoft.com/office/word/2010/wordprocessingDrawing" xmlns:wp="http://schemas.openxmlformats.org/drawingml/2006/wordprocessingDrawing" xmlns:w10="urn:schemas-microsoft-com:office:word" xmlns:w="http://schemas.openxmlformats.org/wordprocessingml/2006/main" xmlns:w14="http://schemas.microsoft.com/office/word/2010/wordml" xmlns:w15="http://schemas.microsoft.com/office/word/2012/wordml" xmlns:w16se="http://schemas.microsoft.com/office/word/2015/wordml/symex" xmlns:wpg="http://schemas.microsoft.com/office/word/2010/wordprocessingGroup" xmlns:wpi="http://schemas.microsoft.com/office/word/2010/wordprocessingInk" xmlns:wne="http://schemas.microsoft.com/office/word/2006/wordml" xmlns:wps="http://schemas.microsoft.com/office/word/2010/wordprocessingShape" mc:Ignorable="w14 w15 w16se wp14">
   <w:body>
     <w:p>
       <w:pPr>
@@ -159,7 +159,7 @@
           <w:sz w:val="40"/>
           <w:szCs w:val="40"/>
         </w:rPr>
-        <w:t>Monday 1</w:t>
+        <w:t xml:space="preserve">Monday </w:t>
       </w:r>
       <w:r>
         <w:rPr>
@@ -167,7 +167,7 @@
           <w:sz w:val="40"/>
           <w:szCs w:val="40"/>
         </w:rPr>
-        <w:t>4</w:t>
+        <w:t>20</w:t>
       </w:r>
       <w:r>
         <w:rPr>
@@ -183,21 +183,29 @@
           <w:sz w:val="40"/>
           <w:szCs w:val="40"/>
         </w:rPr>
-        <w:t>March 2016</w:t>
+        <w:t>March 201</w:t>
       </w:r>
-    </w:p>
-    <w:p>
-      <w:pPr>
-        <w:tabs>
-          <w:tab w:val="left" w:pos="3544"/>
-        </w:tabs>
-        <w:spacing w:after="0" w:line="240" w:lineRule="auto"/>
-        <w:jc w:val="center"/>
+      <w:r>
         <w:rPr>
           <w:b/>
           <w:sz w:val="40"/>
           <w:szCs w:val="40"/>
         </w:rPr>
+        <w:t>7</w:t>
+      </w:r>
+    </w:p>
+    <w:p>
+      <w:pPr>
+        <w:tabs>
+          <w:tab w:val="left" w:pos="3544"/>
+        </w:tabs>
+        <w:spacing w:after="0" w:line="240" w:lineRule="auto"/>
+        <w:jc w:val="center"/>
+        <w:rPr>
+          <w:b/>
+          <w:sz w:val="40"/>
+          <w:szCs w:val="40"/>
+        </w:rPr>
       </w:pPr>
     </w:p>
     <w:p>
@@ -265,16 +273,7 @@
           <w:sz w:val="28"/>
           <w:szCs w:val="28"/>
         </w:rPr>
-        <w:t>o</w:t>
-      </w:r>
-      <w:bookmarkStart w:id="0" w:name="_GoBack"/>
-      <w:bookmarkEnd w:id="0"/>
-      <w:r>
-        <w:rPr>
-          <w:sz w:val="28"/>
-          <w:szCs w:val="28"/>
-        </w:rPr>
-        <w:t>ratory</w:t>
+        <w:t>oratory</w:t>
       </w:r>
       <w:r>
         <w:rPr>
@@ -627,24 +626,14 @@
         <w:br/>
         <w:t>ESSEX CO4 3SQ</w:t>
       </w:r>
-    </w:p>
-    <w:p>
-      <w:pPr>
-        <w:tabs>
-          <w:tab w:val="left" w:pos="3544"/>
-        </w:tabs>
-        <w:spacing w:after="0" w:line="240" w:lineRule="auto"/>
-        <w:jc w:val="center"/>
-        <w:rPr>
-          <w:rFonts w:cs="Calibri"/>
-        </w:rPr>
-      </w:pPr>
-      <w:bookmarkStart w:id="1" w:name="h.4l79ocmuy9g5" w:colFirst="0" w:colLast="0"/>
+      <w:bookmarkStart w:id="0" w:name="h.4l79ocmuy9g5" w:colFirst="0" w:colLast="0"/>
+      <w:bookmarkStart w:id="1" w:name="_GoBack"/>
+      <w:bookmarkEnd w:id="0"/>
       <w:bookmarkEnd w:id="1"/>
     </w:p>
     <w:sectPr>
-      <w:headerReference w:type="default" r:id="rId9"/>
-      <w:footerReference w:type="default" r:id="rId10"/>
+      <w:headerReference w:type="default" r:id="rId8"/>
+      <w:footerReference w:type="default" r:id="rId9"/>
       <w:pgSz w:w="11906" w:h="16838" w:code="9"/>
       <w:pgMar w:top="720" w:right="680" w:bottom="720" w:left="680" w:header="284" w:footer="284" w:gutter="0"/>
       <w:pgNumType w:start="0"/>
@@ -657,7 +646,7 @@
 </file>
 
 <file path=word/endnotes.xml><?xml version="1.0" encoding="utf-8"?>
-<w:endnotes xmlns:wpc="http://schemas.microsoft.com/office/word/2010/wordprocessingCanvas" xmlns:mo="http://schemas.microsoft.com/office/mac/office/2008/main" xmlns:mc="http://schemas.openxmlformats.org/markup-compatibility/2006" xmlns:mv="urn:schemas-microsoft-com:mac:vml" xmlns:o="urn:schemas-microsoft-com:office:office" xmlns:r="http://schemas.openxmlformats.org/officeDocument/2006/relationships" xmlns:m="http://schemas.openxmlformats.org/officeDocument/2006/math" xmlns:v="urn:schemas-microsoft-com:vml" xmlns:wp14="http://schemas.microsoft.com/office/word/2010/wordprocessingDrawing" xmlns:wp="http://schemas.openxmlformats.org/drawingml/2006/wordprocessingDrawing" xmlns:w10="urn:schemas-microsoft-com:office:word" xmlns:w="http://schemas.openxmlformats.org/wordprocessingml/2006/main" xmlns:w14="http://schemas.microsoft.com/office/word/2010/wordml" xmlns:wpg="http://schemas.microsoft.com/office/word/2010/wordprocessingGroup" xmlns:wpi="http://schemas.microsoft.com/office/word/2010/wordprocessingInk" xmlns:wne="http://schemas.microsoft.com/office/word/2006/wordml" xmlns:wps="http://schemas.microsoft.com/office/word/2010/wordprocessingShape" mc:Ignorable="w14 wp14">
+<w:endnotes xmlns:wpc="http://schemas.microsoft.com/office/word/2010/wordprocessingCanvas" xmlns:cx="http://schemas.microsoft.com/office/drawing/2014/chartex" xmlns:cx1="http://schemas.microsoft.com/office/drawing/2015/9/8/chartex" xmlns:cx2="http://schemas.microsoft.com/office/drawing/2015/10/21/chartex" xmlns:cx3="http://schemas.microsoft.com/office/drawing/2016/5/9/chartex" xmlns:cx4="http://schemas.microsoft.com/office/drawing/2016/5/10/chartex" xmlns:cx5="http://schemas.microsoft.com/office/drawing/2016/5/11/chartex" xmlns:cx6="http://schemas.microsoft.com/office/drawing/2016/5/12/chartex" xmlns:cx7="http://schemas.microsoft.com/office/drawing/2016/5/13/chartex" xmlns:cx8="http://schemas.microsoft.com/office/drawing/2016/5/14/chartex" xmlns:mc="http://schemas.openxmlformats.org/markup-compatibility/2006" xmlns:o="urn:schemas-microsoft-com:office:office" xmlns:r="http://schemas.openxmlformats.org/officeDocument/2006/relationships" xmlns:m="http://schemas.openxmlformats.org/officeDocument/2006/math" xmlns:v="urn:schemas-microsoft-com:vml" xmlns:wp14="http://schemas.microsoft.com/office/word/2010/wordprocessingDrawing" xmlns:wp="http://schemas.openxmlformats.org/drawingml/2006/wordprocessingDrawing" xmlns:w10="urn:schemas-microsoft-com:office:word" xmlns:w="http://schemas.openxmlformats.org/wordprocessingml/2006/main" xmlns:w14="http://schemas.microsoft.com/office/word/2010/wordml" xmlns:w15="http://schemas.microsoft.com/office/word/2012/wordml" xmlns:w16se="http://schemas.microsoft.com/office/word/2015/wordml/symex" xmlns:wpg="http://schemas.microsoft.com/office/word/2010/wordprocessingGroup" xmlns:wpi="http://schemas.microsoft.com/office/word/2010/wordprocessingInk" xmlns:wne="http://schemas.microsoft.com/office/word/2006/wordml" xmlns:wps="http://schemas.microsoft.com/office/word/2010/wordprocessingShape" mc:Ignorable="w14 w15 w16se wp14">
   <w:endnote w:type="separator" w:id="-1">
     <w:p>
       <w:pPr>
@@ -682,7 +671,7 @@
 </file>
 
 <file path=word/footer1.xml><?xml version="1.0" encoding="utf-8"?>
-<w:ftr xmlns:wpc="http://schemas.microsoft.com/office/word/2010/wordprocessingCanvas" xmlns:mo="http://schemas.microsoft.com/office/mac/office/2008/main" xmlns:mc="http://schemas.openxmlformats.org/markup-compatibility/2006" xmlns:mv="urn:schemas-microsoft-com:mac:vml" xmlns:o="urn:schemas-microsoft-com:office:office" xmlns:r="http://schemas.openxmlformats.org/officeDocument/2006/relationships" xmlns:m="http://schemas.openxmlformats.org/officeDocument/2006/math" xmlns:v="urn:schemas-microsoft-com:vml" xmlns:wp14="http://schemas.microsoft.com/office/word/2010/wordprocessingDrawing" xmlns:wp="http://schemas.openxmlformats.org/drawingml/2006/wordprocessingDrawing" xmlns:w10="urn:schemas-microsoft-com:office:word" xmlns:w="http://schemas.openxmlformats.org/wordprocessingml/2006/main" xmlns:w14="http://schemas.microsoft.com/office/word/2010/wordml" xmlns:wpg="http://schemas.microsoft.com/office/word/2010/wordprocessingGroup" xmlns:wpi="http://schemas.microsoft.com/office/word/2010/wordprocessingInk" xmlns:wne="http://schemas.microsoft.com/office/word/2006/wordml" xmlns:wps="http://schemas.microsoft.com/office/word/2010/wordprocessingShape" mc:Ignorable="w14 wp14">
+<w:ftr xmlns:wpc="http://schemas.microsoft.com/office/word/2010/wordprocessingCanvas" xmlns:cx="http://schemas.microsoft.com/office/drawing/2014/chartex" xmlns:cx1="http://schemas.microsoft.com/office/drawing/2015/9/8/chartex" xmlns:cx2="http://schemas.microsoft.com/office/drawing/2015/10/21/chartex" xmlns:cx3="http://schemas.microsoft.com/office/drawing/2016/5/9/chartex" xmlns:cx4="http://schemas.microsoft.com/office/drawing/2016/5/10/chartex" xmlns:cx5="http://schemas.microsoft.com/office/drawing/2016/5/11/chartex" xmlns:cx6="http://schemas.microsoft.com/office/drawing/2016/5/12/chartex" xmlns:cx7="http://schemas.microsoft.com/office/drawing/2016/5/13/chartex" xmlns:cx8="http://schemas.microsoft.com/office/drawing/2016/5/14/chartex" xmlns:mc="http://schemas.openxmlformats.org/markup-compatibility/2006" xmlns:o="urn:schemas-microsoft-com:office:office" xmlns:r="http://schemas.openxmlformats.org/officeDocument/2006/relationships" xmlns:m="http://schemas.openxmlformats.org/officeDocument/2006/math" xmlns:v="urn:schemas-microsoft-com:vml" xmlns:wp14="http://schemas.microsoft.com/office/word/2010/wordprocessingDrawing" xmlns:wp="http://schemas.openxmlformats.org/drawingml/2006/wordprocessingDrawing" xmlns:w10="urn:schemas-microsoft-com:office:word" xmlns:w="http://schemas.openxmlformats.org/wordprocessingml/2006/main" xmlns:w14="http://schemas.microsoft.com/office/word/2010/wordml" xmlns:w15="http://schemas.microsoft.com/office/word/2012/wordml" xmlns:w16se="http://schemas.microsoft.com/office/word/2015/wordml/symex" xmlns:wpg="http://schemas.microsoft.com/office/word/2010/wordprocessingGroup" xmlns:wpi="http://schemas.microsoft.com/office/word/2010/wordprocessingInk" xmlns:wne="http://schemas.microsoft.com/office/word/2006/wordml" xmlns:wps="http://schemas.microsoft.com/office/word/2010/wordprocessingShape" mc:Ignorable="w14 w15 w16se wp14">
   <w:p>
     <w:pPr>
       <w:pStyle w:val="Footer"/>
@@ -701,7 +690,7 @@
       <w:rPr>
         <w:noProof/>
       </w:rPr>
-      <w:t>49</w:t>
+      <w:t>1</w:t>
     </w:r>
     <w:r>
       <w:rPr>
@@ -720,7 +709,7 @@
 </file>
 
 <file path=word/footnotes.xml><?xml version="1.0" encoding="utf-8"?>
-<w:footnotes xmlns:wpc="http://schemas.microsoft.com/office/word/2010/wordprocessingCanvas" xmlns:mo="http://schemas.microsoft.com/office/mac/office/2008/main" xmlns:mc="http://schemas.openxmlformats.org/markup-compatibility/2006" xmlns:mv="urn:schemas-microsoft-com:mac:vml" xmlns:o="urn:schemas-microsoft-com:office:office" xmlns:r="http://schemas.openxmlformats.org/officeDocument/2006/relationships" xmlns:m="http://schemas.openxmlformats.org/officeDocument/2006/math" xmlns:v="urn:schemas-microsoft-com:vml" xmlns:wp14="http://schemas.microsoft.com/office/word/2010/wordprocessingDrawing" xmlns:wp="http://schemas.openxmlformats.org/drawingml/2006/wordprocessingDrawing" xmlns:w10="urn:schemas-microsoft-com:office:word" xmlns:w="http://schemas.openxmlformats.org/wordprocessingml/2006/main" xmlns:w14="http://schemas.microsoft.com/office/word/2010/wordml" xmlns:wpg="http://schemas.microsoft.com/office/word/2010/wordprocessingGroup" xmlns:wpi="http://schemas.microsoft.com/office/word/2010/wordprocessingInk" xmlns:wne="http://schemas.microsoft.com/office/word/2006/wordml" xmlns:wps="http://schemas.microsoft.com/office/word/2010/wordprocessingShape" mc:Ignorable="w14 wp14">
+<w:footnotes xmlns:wpc="http://schemas.microsoft.com/office/word/2010/wordprocessingCanvas" xmlns:cx="http://schemas.microsoft.com/office/drawing/2014/chartex" xmlns:cx1="http://schemas.microsoft.com/office/drawing/2015/9/8/chartex" xmlns:cx2="http://schemas.microsoft.com/office/drawing/2015/10/21/chartex" xmlns:cx3="http://schemas.microsoft.com/office/drawing/2016/5/9/chartex" xmlns:cx4="http://schemas.microsoft.com/office/drawing/2016/5/10/chartex" xmlns:cx5="http://schemas.microsoft.com/office/drawing/2016/5/11/chartex" xmlns:cx6="http://schemas.microsoft.com/office/drawing/2016/5/12/chartex" xmlns:cx7="http://schemas.microsoft.com/office/drawing/2016/5/13/chartex" xmlns:cx8="http://schemas.microsoft.com/office/drawing/2016/5/14/chartex" xmlns:mc="http://schemas.openxmlformats.org/markup-compatibility/2006" xmlns:o="urn:schemas-microsoft-com:office:office" xmlns:r="http://schemas.openxmlformats.org/officeDocument/2006/relationships" xmlns:m="http://schemas.openxmlformats.org/officeDocument/2006/math" xmlns:v="urn:schemas-microsoft-com:vml" xmlns:wp14="http://schemas.microsoft.com/office/word/2010/wordprocessingDrawing" xmlns:wp="http://schemas.openxmlformats.org/drawingml/2006/wordprocessingDrawing" xmlns:w10="urn:schemas-microsoft-com:office:word" xmlns:w="http://schemas.openxmlformats.org/wordprocessingml/2006/main" xmlns:w14="http://schemas.microsoft.com/office/word/2010/wordml" xmlns:w15="http://schemas.microsoft.com/office/word/2012/wordml" xmlns:w16se="http://schemas.microsoft.com/office/word/2015/wordml/symex" xmlns:wpg="http://schemas.microsoft.com/office/word/2010/wordprocessingGroup" xmlns:wpi="http://schemas.microsoft.com/office/word/2010/wordprocessingInk" xmlns:wne="http://schemas.microsoft.com/office/word/2006/wordml" xmlns:wps="http://schemas.microsoft.com/office/word/2010/wordprocessingShape" mc:Ignorable="w14 w15 w16se wp14">
   <w:footnote w:type="separator" w:id="-1">
     <w:p>
       <w:pPr>
@@ -745,7 +734,7 @@
 </file>
 
 <file path=word/header1.xml><?xml version="1.0" encoding="utf-8"?>
-<w:hdr xmlns:wpc="http://schemas.microsoft.com/office/word/2010/wordprocessingCanvas" xmlns:mo="http://schemas.microsoft.com/office/mac/office/2008/main" xmlns:mc="http://schemas.openxmlformats.org/markup-compatibility/2006" xmlns:mv="urn:schemas-microsoft-com:mac:vml" xmlns:o="urn:schemas-microsoft-com:office:office" xmlns:r="http://schemas.openxmlformats.org/officeDocument/2006/relationships" xmlns:m="http://schemas.openxmlformats.org/officeDocument/2006/math" xmlns:v="urn:schemas-microsoft-com:vml" xmlns:wp14="http://schemas.microsoft.com/office/word/2010/wordprocessingDrawing" xmlns:wp="http://schemas.openxmlformats.org/drawingml/2006/wordprocessingDrawing" xmlns:w10="urn:schemas-microsoft-com:office:word" xmlns:w="http://schemas.openxmlformats.org/wordprocessingml/2006/main" xmlns:w14="http://schemas.microsoft.com/office/word/2010/wordml" xmlns:wpg="http://schemas.microsoft.com/office/word/2010/wordprocessingGroup" xmlns:wpi="http://schemas.microsoft.com/office/word/2010/wordprocessingInk" xmlns:wne="http://schemas.microsoft.com/office/word/2006/wordml" xmlns:wps="http://schemas.microsoft.com/office/word/2010/wordprocessingShape" mc:Ignorable="w14 wp14">
+<w:hdr xmlns:wpc="http://schemas.microsoft.com/office/word/2010/wordprocessingCanvas" xmlns:cx="http://schemas.microsoft.com/office/drawing/2014/chartex" xmlns:cx1="http://schemas.microsoft.com/office/drawing/2015/9/8/chartex" xmlns:cx2="http://schemas.microsoft.com/office/drawing/2015/10/21/chartex" xmlns:cx3="http://schemas.microsoft.com/office/drawing/2016/5/9/chartex" xmlns:cx4="http://schemas.microsoft.com/office/drawing/2016/5/10/chartex" xmlns:cx5="http://schemas.microsoft.com/office/drawing/2016/5/11/chartex" xmlns:cx6="http://schemas.microsoft.com/office/drawing/2016/5/12/chartex" xmlns:cx7="http://schemas.microsoft.com/office/drawing/2016/5/13/chartex" xmlns:cx8="http://schemas.microsoft.com/office/drawing/2016/5/14/chartex" xmlns:mc="http://schemas.openxmlformats.org/markup-compatibility/2006" xmlns:o="urn:schemas-microsoft-com:office:office" xmlns:r="http://schemas.openxmlformats.org/officeDocument/2006/relationships" xmlns:m="http://schemas.openxmlformats.org/officeDocument/2006/math" xmlns:v="urn:schemas-microsoft-com:vml" xmlns:wp14="http://schemas.microsoft.com/office/word/2010/wordprocessingDrawing" xmlns:wp="http://schemas.openxmlformats.org/drawingml/2006/wordprocessingDrawing" xmlns:w10="urn:schemas-microsoft-com:office:word" xmlns:w="http://schemas.openxmlformats.org/wordprocessingml/2006/main" xmlns:w14="http://schemas.microsoft.com/office/word/2010/wordml" xmlns:w15="http://schemas.microsoft.com/office/word/2012/wordml" xmlns:w16se="http://schemas.microsoft.com/office/word/2015/wordml/symex" xmlns:wpg="http://schemas.microsoft.com/office/word/2010/wordprocessingGroup" xmlns:wpi="http://schemas.microsoft.com/office/word/2010/wordprocessingInk" xmlns:wne="http://schemas.microsoft.com/office/word/2006/wordml" xmlns:wps="http://schemas.microsoft.com/office/word/2010/wordprocessingShape" mc:Ignorable="w14 w15 w16se wp14">
   <w:p>
     <w:r>
       <w:rPr>
@@ -757,7 +746,7 @@
       <w:rPr>
         <w:b/>
       </w:rPr>
-      <w:t>15</w:t>
+      <w:t>17</w:t>
     </w:r>
     <w:r>
       <w:rPr>
@@ -771,8 +760,8 @@
 </file>
 
 <file path=word/numbering.xml><?xml version="1.0" encoding="utf-8"?>
-<w:numbering xmlns:wpc="http://schemas.microsoft.com/office/word/2010/wordprocessingCanvas" xmlns:mo="http://schemas.microsoft.com/office/mac/office/2008/main" xmlns:mc="http://schemas.openxmlformats.org/markup-compatibility/2006" xmlns:mv="urn:schemas-microsoft-com:mac:vml" xmlns:o="urn:schemas-microsoft-com:office:office" xmlns:r="http://schemas.openxmlformats.org/officeDocument/2006/relationships" xmlns:m="http://schemas.openxmlformats.org/officeDocument/2006/math" xmlns:v="urn:schemas-microsoft-com:vml" xmlns:wp14="http://schemas.microsoft.com/office/word/2010/wordprocessingDrawing" xmlns:wp="http://schemas.openxmlformats.org/drawingml/2006/wordprocessingDrawing" xmlns:w10="urn:schemas-microsoft-com:office:word" xmlns:w="http://schemas.openxmlformats.org/wordprocessingml/2006/main" xmlns:w14="http://schemas.microsoft.com/office/word/2010/wordml" xmlns:wpg="http://schemas.microsoft.com/office/word/2010/wordprocessingGroup" xmlns:wpi="http://schemas.microsoft.com/office/word/2010/wordprocessingInk" xmlns:wne="http://schemas.microsoft.com/office/word/2006/wordml" xmlns:wps="http://schemas.microsoft.com/office/word/2010/wordprocessingShape" mc:Ignorable="w14 wp14">
-  <w:abstractNum w:abstractNumId="0">
+<w:numbering xmlns:wpc="http://schemas.microsoft.com/office/word/2010/wordprocessingCanvas" xmlns:cx="http://schemas.microsoft.com/office/drawing/2014/chartex" xmlns:cx1="http://schemas.microsoft.com/office/drawing/2015/9/8/chartex" xmlns:cx2="http://schemas.microsoft.com/office/drawing/2015/10/21/chartex" xmlns:cx3="http://schemas.microsoft.com/office/drawing/2016/5/9/chartex" xmlns:cx4="http://schemas.microsoft.com/office/drawing/2016/5/10/chartex" xmlns:cx5="http://schemas.microsoft.com/office/drawing/2016/5/11/chartex" xmlns:cx6="http://schemas.microsoft.com/office/drawing/2016/5/12/chartex" xmlns:cx7="http://schemas.microsoft.com/office/drawing/2016/5/13/chartex" xmlns:cx8="http://schemas.microsoft.com/office/drawing/2016/5/14/chartex" xmlns:mc="http://schemas.openxmlformats.org/markup-compatibility/2006" xmlns:o="urn:schemas-microsoft-com:office:office" xmlns:r="http://schemas.openxmlformats.org/officeDocument/2006/relationships" xmlns:m="http://schemas.openxmlformats.org/officeDocument/2006/math" xmlns:v="urn:schemas-microsoft-com:vml" xmlns:wp14="http://schemas.microsoft.com/office/word/2010/wordprocessingDrawing" xmlns:wp="http://schemas.openxmlformats.org/drawingml/2006/wordprocessingDrawing" xmlns:w10="urn:schemas-microsoft-com:office:word" xmlns:w="http://schemas.openxmlformats.org/wordprocessingml/2006/main" xmlns:w14="http://schemas.microsoft.com/office/word/2010/wordml" xmlns:w15="http://schemas.microsoft.com/office/word/2012/wordml" xmlns:w16se="http://schemas.microsoft.com/office/word/2015/wordml/symex" xmlns:wpg="http://schemas.microsoft.com/office/word/2010/wordprocessingGroup" xmlns:wpi="http://schemas.microsoft.com/office/word/2010/wordprocessingInk" xmlns:wne="http://schemas.microsoft.com/office/word/2006/wordml" xmlns:wps="http://schemas.microsoft.com/office/word/2010/wordprocessingShape" mc:Ignorable="w14 w15 w16se wp14">
+  <w:abstractNum w:abstractNumId="0" w15:restartNumberingAfterBreak="0">
     <w:nsid w:val="FFFFFF1D"/>
     <w:multiLevelType w:val="multilevel"/>
     <w:tmpl w:val="A0345F6E"/>
@@ -912,7 +901,7 @@
       </w:rPr>
     </w:lvl>
   </w:abstractNum>
-  <w:abstractNum w:abstractNumId="1">
+  <w:abstractNum w:abstractNumId="1" w15:restartNumberingAfterBreak="0">
     <w:nsid w:val="003B7CE4"/>
     <w:multiLevelType w:val="hybridMultilevel"/>
     <w:tmpl w:val="39305BD0"/>
@@ -1025,7 +1014,7 @@
       </w:rPr>
     </w:lvl>
   </w:abstractNum>
-  <w:abstractNum w:abstractNumId="2">
+  <w:abstractNum w:abstractNumId="2" w15:restartNumberingAfterBreak="0">
     <w:nsid w:val="083B625F"/>
     <w:multiLevelType w:val="hybridMultilevel"/>
     <w:tmpl w:val="D3E0F318"/>
@@ -1137,7 +1126,7 @@
       </w:rPr>
     </w:lvl>
   </w:abstractNum>
-  <w:abstractNum w:abstractNumId="3">
+  <w:abstractNum w:abstractNumId="3" w15:restartNumberingAfterBreak="0">
     <w:nsid w:val="15B2783F"/>
     <w:multiLevelType w:val="multilevel"/>
     <w:tmpl w:val="DAFEFE50"/>
@@ -1250,7 +1239,7 @@
       </w:pPr>
     </w:lvl>
   </w:abstractNum>
-  <w:abstractNum w:abstractNumId="4">
+  <w:abstractNum w:abstractNumId="4" w15:restartNumberingAfterBreak="0">
     <w:nsid w:val="3744699D"/>
     <w:multiLevelType w:val="hybridMultilevel"/>
     <w:tmpl w:val="E40AFEA4"/>
@@ -1363,7 +1352,7 @@
       </w:rPr>
     </w:lvl>
   </w:abstractNum>
-  <w:abstractNum w:abstractNumId="5">
+  <w:abstractNum w:abstractNumId="5" w15:restartNumberingAfterBreak="0">
     <w:nsid w:val="43961720"/>
     <w:multiLevelType w:val="hybridMultilevel"/>
     <w:tmpl w:val="00B09CC8"/>
@@ -1452,7 +1441,7 @@
       </w:pPr>
     </w:lvl>
   </w:abstractNum>
-  <w:abstractNum w:abstractNumId="6">
+  <w:abstractNum w:abstractNumId="6" w15:restartNumberingAfterBreak="0">
     <w:nsid w:val="476A786E"/>
     <w:multiLevelType w:val="hybridMultilevel"/>
     <w:tmpl w:val="AE882BCE"/>
@@ -1565,7 +1554,7 @@
       </w:rPr>
     </w:lvl>
   </w:abstractNum>
-  <w:abstractNum w:abstractNumId="7">
+  <w:abstractNum w:abstractNumId="7" w15:restartNumberingAfterBreak="0">
     <w:nsid w:val="508A0FB8"/>
     <w:multiLevelType w:val="hybridMultilevel"/>
     <w:tmpl w:val="A0C05BCA"/>
@@ -1677,7 +1666,7 @@
       </w:rPr>
     </w:lvl>
   </w:abstractNum>
-  <w:abstractNum w:abstractNumId="8">
+  <w:abstractNum w:abstractNumId="8" w15:restartNumberingAfterBreak="0">
     <w:nsid w:val="74ED0B8B"/>
     <w:multiLevelType w:val="hybridMultilevel"/>
     <w:tmpl w:val="1802588E"/>
@@ -1820,7 +1809,7 @@
 </file>
 
 <file path=word/styles.xml><?xml version="1.0" encoding="utf-8"?>
-<w:styles xmlns:mc="http://schemas.openxmlformats.org/markup-compatibility/2006" xmlns:r="http://schemas.openxmlformats.org/officeDocument/2006/relationships" xmlns:w="http://schemas.openxmlformats.org/wordprocessingml/2006/main" xmlns:w14="http://schemas.microsoft.com/office/word/2010/wordml" mc:Ignorable="w14">
+<w:styles xmlns:mc="http://schemas.openxmlformats.org/markup-compatibility/2006" xmlns:r="http://schemas.openxmlformats.org/officeDocument/2006/relationships" xmlns:w="http://schemas.openxmlformats.org/wordprocessingml/2006/main" xmlns:w14="http://schemas.microsoft.com/office/word/2010/wordml" xmlns:w15="http://schemas.microsoft.com/office/word/2012/wordml" xmlns:w16se="http://schemas.microsoft.com/office/word/2015/wordml/symex" mc:Ignorable="w14 w15 w16se">
   <w:docDefaults>
     <w:rPrDefault>
       <w:rPr>
@@ -1830,153 +1819,375 @@
     </w:rPrDefault>
     <w:pPrDefault/>
   </w:docDefaults>
-  <w:latentStyles w:defLockedState="0" w:defUIPriority="99" w:defSemiHidden="1" w:defUnhideWhenUsed="1" w:defQFormat="0" w:count="276">
-    <w:lsdException w:name="Normal" w:semiHidden="0" w:uiPriority="0" w:unhideWhenUsed="0" w:qFormat="1"/>
-    <w:lsdException w:name="heading 1" w:semiHidden="0" w:uiPriority="9" w:unhideWhenUsed="0" w:qFormat="1"/>
-    <w:lsdException w:name="heading 2" w:semiHidden="0" w:uiPriority="9" w:unhideWhenUsed="0" w:qFormat="1"/>
-    <w:lsdException w:name="heading 3" w:uiPriority="9" w:qFormat="1"/>
-    <w:lsdException w:name="heading 4" w:uiPriority="9" w:qFormat="1"/>
-    <w:lsdException w:name="heading 5" w:uiPriority="9" w:qFormat="1"/>
-    <w:lsdException w:name="heading 6" w:uiPriority="9" w:qFormat="1"/>
-    <w:lsdException w:name="heading 7" w:uiPriority="9" w:qFormat="1"/>
-    <w:lsdException w:name="heading 8" w:uiPriority="9" w:qFormat="1"/>
-    <w:lsdException w:name="heading 9" w:uiPriority="9" w:qFormat="1"/>
-    <w:lsdException w:name="toc 1" w:uiPriority="39"/>
-    <w:lsdException w:name="toc 2" w:uiPriority="39"/>
-    <w:lsdException w:name="toc 3" w:uiPriority="39"/>
-    <w:lsdException w:name="toc 4" w:uiPriority="39"/>
-    <w:lsdException w:name="toc 5" w:uiPriority="39"/>
-    <w:lsdException w:name="toc 6" w:uiPriority="39"/>
-    <w:lsdException w:name="toc 7" w:uiPriority="39"/>
-    <w:lsdException w:name="toc 8" w:uiPriority="39"/>
-    <w:lsdException w:name="toc 9" w:uiPriority="39"/>
-    <w:lsdException w:name="caption" w:uiPriority="35" w:qFormat="1"/>
-    <w:lsdException w:name="Title" w:semiHidden="0" w:uiPriority="10" w:unhideWhenUsed="0" w:qFormat="1"/>
-    <w:lsdException w:name="Default Paragraph Font" w:uiPriority="1"/>
-    <w:lsdException w:name="Subtitle" w:semiHidden="0" w:uiPriority="11" w:unhideWhenUsed="0" w:qFormat="1"/>
-    <w:lsdException w:name="Strong" w:semiHidden="0" w:uiPriority="22" w:unhideWhenUsed="0" w:qFormat="1"/>
-    <w:lsdException w:name="Emphasis" w:semiHidden="0" w:uiPriority="20" w:unhideWhenUsed="0" w:qFormat="1"/>
-    <w:lsdException w:name="Table Grid" w:semiHidden="0" w:uiPriority="59" w:unhideWhenUsed="0"/>
-    <w:lsdException w:name="Note Level 1" w:unhideWhenUsed="0"/>
-    <w:lsdException w:name="Note Level 2" w:semiHidden="0" w:uiPriority="1" w:unhideWhenUsed="0" w:qFormat="1"/>
-    <w:lsdException w:name="Note Level 3" w:semiHidden="0" w:uiPriority="60" w:unhideWhenUsed="0"/>
-    <w:lsdException w:name="Note Level 4" w:semiHidden="0" w:uiPriority="61" w:unhideWhenUsed="0"/>
-    <w:lsdException w:name="Note Level 5" w:semiHidden="0" w:uiPriority="62" w:unhideWhenUsed="0"/>
-    <w:lsdException w:name="Note Level 6" w:semiHidden="0" w:uiPriority="63" w:unhideWhenUsed="0"/>
-    <w:lsdException w:name="Note Level 7" w:semiHidden="0" w:uiPriority="64" w:unhideWhenUsed="0"/>
-    <w:lsdException w:name="Note Level 8" w:semiHidden="0" w:uiPriority="65" w:unhideWhenUsed="0"/>
-    <w:lsdException w:name="Note Level 9" w:semiHidden="0" w:uiPriority="66" w:unhideWhenUsed="0"/>
-    <w:lsdException w:name="Placeholder Text" w:semiHidden="0" w:uiPriority="67" w:unhideWhenUsed="0"/>
-    <w:lsdException w:name="No Spacing" w:semiHidden="0" w:uiPriority="68" w:unhideWhenUsed="0"/>
-    <w:lsdException w:name="Light Shading" w:semiHidden="0" w:uiPriority="69" w:unhideWhenUsed="0"/>
-    <w:lsdException w:name="Light List" w:semiHidden="0" w:uiPriority="70" w:unhideWhenUsed="0"/>
-    <w:lsdException w:name="Light Grid" w:semiHidden="0" w:uiPriority="71" w:unhideWhenUsed="0"/>
-    <w:lsdException w:name="Medium Shading 1" w:semiHidden="0" w:uiPriority="72" w:unhideWhenUsed="0"/>
-    <w:lsdException w:name="Medium Shading 2" w:semiHidden="0" w:uiPriority="73" w:unhideWhenUsed="0"/>
-    <w:lsdException w:name="Medium List 1" w:semiHidden="0" w:uiPriority="60" w:unhideWhenUsed="0"/>
-    <w:lsdException w:name="Medium List 2" w:semiHidden="0" w:uiPriority="61" w:unhideWhenUsed="0"/>
-    <w:lsdException w:name="Medium Grid 1" w:semiHidden="0" w:uiPriority="62" w:unhideWhenUsed="0"/>
-    <w:lsdException w:name="Medium Grid 2" w:semiHidden="0" w:uiPriority="63" w:unhideWhenUsed="0"/>
-    <w:lsdException w:name="Medium Grid 3" w:semiHidden="0" w:uiPriority="64" w:unhideWhenUsed="0"/>
-    <w:lsdException w:name="Dark List" w:semiHidden="0" w:uiPriority="65" w:unhideWhenUsed="0"/>
-    <w:lsdException w:name="Colorful Shading" w:unhideWhenUsed="0"/>
-    <w:lsdException w:name="Colorful List" w:semiHidden="0" w:uiPriority="34" w:unhideWhenUsed="0" w:qFormat="1"/>
-    <w:lsdException w:name="Colorful Grid" w:semiHidden="0" w:uiPriority="29" w:unhideWhenUsed="0" w:qFormat="1"/>
-    <w:lsdException w:name="Light Shading Accent 1" w:semiHidden="0" w:uiPriority="30" w:unhideWhenUsed="0" w:qFormat="1"/>
-    <w:lsdException w:name="Light List Accent 1" w:semiHidden="0" w:uiPriority="66" w:unhideWhenUsed="0"/>
-    <w:lsdException w:name="Light Grid Accent 1" w:semiHidden="0" w:uiPriority="67" w:unhideWhenUsed="0"/>
-    <w:lsdException w:name="Medium Shading 1 Accent 1" w:semiHidden="0" w:uiPriority="68" w:unhideWhenUsed="0"/>
-    <w:lsdException w:name="Medium Shading 2 Accent 1" w:semiHidden="0" w:uiPriority="69" w:unhideWhenUsed="0"/>
-    <w:lsdException w:name="Medium List 1 Accent 1" w:semiHidden="0" w:uiPriority="70" w:unhideWhenUsed="0"/>
-    <w:lsdException w:name="Revision" w:semiHidden="0" w:uiPriority="71" w:unhideWhenUsed="0"/>
-    <w:lsdException w:name="List Paragraph" w:semiHidden="0" w:uiPriority="72" w:unhideWhenUsed="0"/>
-    <w:lsdException w:name="Quote" w:semiHidden="0" w:uiPriority="73" w:unhideWhenUsed="0"/>
-    <w:lsdException w:name="Intense Quote" w:semiHidden="0" w:uiPriority="60" w:unhideWhenUsed="0"/>
-    <w:lsdException w:name="Medium List 2 Accent 1" w:semiHidden="0" w:uiPriority="61" w:unhideWhenUsed="0"/>
-    <w:lsdException w:name="Medium Grid 1 Accent 1" w:semiHidden="0" w:uiPriority="62" w:unhideWhenUsed="0"/>
-    <w:lsdException w:name="Medium Grid 2 Accent 1" w:semiHidden="0" w:uiPriority="63" w:unhideWhenUsed="0"/>
-    <w:lsdException w:name="Medium Grid 3 Accent 1" w:semiHidden="0" w:uiPriority="64" w:unhideWhenUsed="0"/>
-    <w:lsdException w:name="Dark List Accent 1" w:semiHidden="0" w:uiPriority="65" w:unhideWhenUsed="0"/>
-    <w:lsdException w:name="Colorful Shading Accent 1" w:semiHidden="0" w:uiPriority="66" w:unhideWhenUsed="0"/>
-    <w:lsdException w:name="Colorful List Accent 1" w:semiHidden="0" w:uiPriority="67" w:unhideWhenUsed="0"/>
-    <w:lsdException w:name="Colorful Grid Accent 1" w:semiHidden="0" w:uiPriority="68" w:unhideWhenUsed="0"/>
-    <w:lsdException w:name="Light Shading Accent 2" w:semiHidden="0" w:uiPriority="69" w:unhideWhenUsed="0"/>
-    <w:lsdException w:name="Light List Accent 2" w:semiHidden="0" w:uiPriority="70" w:unhideWhenUsed="0"/>
-    <w:lsdException w:name="Light Grid Accent 2" w:semiHidden="0" w:uiPriority="71" w:unhideWhenUsed="0"/>
-    <w:lsdException w:name="Medium Shading 1 Accent 2" w:semiHidden="0" w:uiPriority="72" w:unhideWhenUsed="0"/>
-    <w:lsdException w:name="Medium Shading 2 Accent 2" w:semiHidden="0" w:uiPriority="73" w:unhideWhenUsed="0"/>
-    <w:lsdException w:name="Medium List 1 Accent 2" w:semiHidden="0" w:uiPriority="60" w:unhideWhenUsed="0"/>
-    <w:lsdException w:name="Medium List 2 Accent 2" w:semiHidden="0" w:uiPriority="61" w:unhideWhenUsed="0"/>
-    <w:lsdException w:name="Medium Grid 1 Accent 2" w:semiHidden="0" w:uiPriority="62" w:unhideWhenUsed="0"/>
-    <w:lsdException w:name="Medium Grid 2 Accent 2" w:semiHidden="0" w:uiPriority="63" w:unhideWhenUsed="0"/>
-    <w:lsdException w:name="Medium Grid 3 Accent 2" w:semiHidden="0" w:uiPriority="64" w:unhideWhenUsed="0"/>
-    <w:lsdException w:name="Dark List Accent 2" w:semiHidden="0" w:uiPriority="65" w:unhideWhenUsed="0"/>
-    <w:lsdException w:name="Colorful Shading Accent 2" w:semiHidden="0" w:uiPriority="66" w:unhideWhenUsed="0"/>
-    <w:lsdException w:name="Colorful List Accent 2" w:semiHidden="0" w:uiPriority="67" w:unhideWhenUsed="0"/>
-    <w:lsdException w:name="Colorful Grid Accent 2" w:semiHidden="0" w:uiPriority="68" w:unhideWhenUsed="0"/>
-    <w:lsdException w:name="Light Shading Accent 3" w:semiHidden="0" w:uiPriority="69" w:unhideWhenUsed="0"/>
-    <w:lsdException w:name="Light List Accent 3" w:semiHidden="0" w:uiPriority="70" w:unhideWhenUsed="0"/>
-    <w:lsdException w:name="Light Grid Accent 3" w:semiHidden="0" w:uiPriority="71" w:unhideWhenUsed="0"/>
-    <w:lsdException w:name="Medium Shading 1 Accent 3" w:semiHidden="0" w:uiPriority="72" w:unhideWhenUsed="0"/>
-    <w:lsdException w:name="Medium Shading 2 Accent 3" w:semiHidden="0" w:uiPriority="73" w:unhideWhenUsed="0"/>
-    <w:lsdException w:name="Medium List 1 Accent 3" w:semiHidden="0" w:uiPriority="60" w:unhideWhenUsed="0"/>
-    <w:lsdException w:name="Medium List 2 Accent 3" w:semiHidden="0" w:uiPriority="61" w:unhideWhenUsed="0"/>
-    <w:lsdException w:name="Medium Grid 1 Accent 3" w:semiHidden="0" w:uiPriority="62" w:unhideWhenUsed="0"/>
-    <w:lsdException w:name="Medium Grid 2 Accent 3" w:semiHidden="0" w:uiPriority="63" w:unhideWhenUsed="0"/>
-    <w:lsdException w:name="Medium Grid 3 Accent 3" w:semiHidden="0" w:uiPriority="64" w:unhideWhenUsed="0"/>
-    <w:lsdException w:name="Dark List Accent 3" w:semiHidden="0" w:uiPriority="65" w:unhideWhenUsed="0"/>
-    <w:lsdException w:name="Colorful Shading Accent 3" w:semiHidden="0" w:uiPriority="66" w:unhideWhenUsed="0"/>
-    <w:lsdException w:name="Colorful List Accent 3" w:semiHidden="0" w:uiPriority="67" w:unhideWhenUsed="0"/>
-    <w:lsdException w:name="Colorful Grid Accent 3" w:semiHidden="0" w:uiPriority="68" w:unhideWhenUsed="0"/>
-    <w:lsdException w:name="Light Shading Accent 4" w:semiHidden="0" w:uiPriority="69" w:unhideWhenUsed="0"/>
-    <w:lsdException w:name="Light List Accent 4" w:semiHidden="0" w:uiPriority="70" w:unhideWhenUsed="0"/>
-    <w:lsdException w:name="Light Grid Accent 4" w:semiHidden="0" w:uiPriority="71" w:unhideWhenUsed="0"/>
-    <w:lsdException w:name="Medium Shading 1 Accent 4" w:semiHidden="0" w:uiPriority="72" w:unhideWhenUsed="0"/>
-    <w:lsdException w:name="Medium Shading 2 Accent 4" w:semiHidden="0" w:uiPriority="73" w:unhideWhenUsed="0"/>
-    <w:lsdException w:name="Medium List 1 Accent 4" w:semiHidden="0" w:uiPriority="60" w:unhideWhenUsed="0"/>
-    <w:lsdException w:name="Medium List 2 Accent 4" w:semiHidden="0" w:uiPriority="61" w:unhideWhenUsed="0"/>
-    <w:lsdException w:name="Medium Grid 1 Accent 4" w:semiHidden="0" w:uiPriority="62" w:unhideWhenUsed="0"/>
-    <w:lsdException w:name="Medium Grid 2 Accent 4" w:semiHidden="0" w:uiPriority="63" w:unhideWhenUsed="0"/>
-    <w:lsdException w:name="Medium Grid 3 Accent 4" w:semiHidden="0" w:uiPriority="64" w:unhideWhenUsed="0"/>
-    <w:lsdException w:name="Dark List Accent 4" w:semiHidden="0" w:uiPriority="65" w:unhideWhenUsed="0"/>
-    <w:lsdException w:name="Colorful Shading Accent 4" w:semiHidden="0" w:uiPriority="66" w:unhideWhenUsed="0"/>
-    <w:lsdException w:name="Colorful List Accent 4" w:semiHidden="0" w:uiPriority="67" w:unhideWhenUsed="0"/>
-    <w:lsdException w:name="Colorful Grid Accent 4" w:semiHidden="0" w:uiPriority="68" w:unhideWhenUsed="0"/>
-    <w:lsdException w:name="Light Shading Accent 5" w:semiHidden="0" w:uiPriority="69" w:unhideWhenUsed="0"/>
-    <w:lsdException w:name="Light List Accent 5" w:semiHidden="0" w:uiPriority="70" w:unhideWhenUsed="0"/>
-    <w:lsdException w:name="Light Grid Accent 5" w:semiHidden="0" w:uiPriority="71" w:unhideWhenUsed="0"/>
-    <w:lsdException w:name="Medium Shading 1 Accent 5" w:semiHidden="0" w:uiPriority="72" w:unhideWhenUsed="0"/>
-    <w:lsdException w:name="Medium Shading 2 Accent 5" w:semiHidden="0" w:uiPriority="73" w:unhideWhenUsed="0"/>
-    <w:lsdException w:name="Medium List 1 Accent 5" w:semiHidden="0" w:uiPriority="60" w:unhideWhenUsed="0"/>
-    <w:lsdException w:name="Medium List 2 Accent 5" w:semiHidden="0" w:uiPriority="61" w:unhideWhenUsed="0"/>
-    <w:lsdException w:name="Medium Grid 1 Accent 5" w:semiHidden="0" w:uiPriority="62" w:unhideWhenUsed="0"/>
-    <w:lsdException w:name="Medium Grid 2 Accent 5" w:semiHidden="0" w:uiPriority="63" w:unhideWhenUsed="0"/>
-    <w:lsdException w:name="Medium Grid 3 Accent 5" w:semiHidden="0" w:uiPriority="64" w:unhideWhenUsed="0"/>
-    <w:lsdException w:name="Dark List Accent 5" w:semiHidden="0" w:uiPriority="65" w:unhideWhenUsed="0"/>
-    <w:lsdException w:name="Colorful Shading Accent 5" w:semiHidden="0" w:uiPriority="66" w:unhideWhenUsed="0"/>
-    <w:lsdException w:name="Colorful List Accent 5" w:semiHidden="0" w:uiPriority="67" w:unhideWhenUsed="0"/>
-    <w:lsdException w:name="Colorful Grid Accent 5" w:semiHidden="0" w:uiPriority="68" w:unhideWhenUsed="0"/>
-    <w:lsdException w:name="Light Shading Accent 6" w:semiHidden="0" w:uiPriority="69" w:unhideWhenUsed="0"/>
-    <w:lsdException w:name="Light List Accent 6" w:semiHidden="0" w:uiPriority="70" w:unhideWhenUsed="0"/>
-    <w:lsdException w:name="Light Grid Accent 6" w:semiHidden="0" w:uiPriority="71" w:unhideWhenUsed="0"/>
-    <w:lsdException w:name="Medium Shading 1 Accent 6" w:semiHidden="0" w:uiPriority="72" w:unhideWhenUsed="0"/>
-    <w:lsdException w:name="Medium Shading 2 Accent 6" w:semiHidden="0" w:uiPriority="73" w:unhideWhenUsed="0"/>
-    <w:lsdException w:name="Medium List 1 Accent 6" w:semiHidden="0" w:uiPriority="19" w:unhideWhenUsed="0" w:qFormat="1"/>
-    <w:lsdException w:name="Medium List 2 Accent 6" w:semiHidden="0" w:uiPriority="21" w:unhideWhenUsed="0" w:qFormat="1"/>
-    <w:lsdException w:name="Medium Grid 1 Accent 6" w:semiHidden="0" w:uiPriority="31" w:unhideWhenUsed="0" w:qFormat="1"/>
-    <w:lsdException w:name="Medium Grid 2 Accent 6" w:semiHidden="0" w:uiPriority="32" w:unhideWhenUsed="0" w:qFormat="1"/>
-    <w:lsdException w:name="Medium Grid 3 Accent 6" w:semiHidden="0" w:uiPriority="33" w:unhideWhenUsed="0" w:qFormat="1"/>
+  <w:latentStyles w:defLockedState="0" w:defUIPriority="99" w:defSemiHidden="0" w:defUnhideWhenUsed="0" w:defQFormat="0" w:count="374">
+    <w:lsdException w:name="Normal" w:uiPriority="0" w:qFormat="1"/>
+    <w:lsdException w:name="heading 1" w:uiPriority="9" w:qFormat="1"/>
+    <w:lsdException w:name="heading 2" w:uiPriority="9" w:qFormat="1"/>
+    <w:lsdException w:name="heading 3" w:semiHidden="1" w:uiPriority="9" w:unhideWhenUsed="1" w:qFormat="1"/>
+    <w:lsdException w:name="heading 4" w:semiHidden="1" w:uiPriority="9" w:unhideWhenUsed="1" w:qFormat="1"/>
+    <w:lsdException w:name="heading 5" w:semiHidden="1" w:uiPriority="9" w:unhideWhenUsed="1" w:qFormat="1"/>
+    <w:lsdException w:name="heading 6" w:semiHidden="1" w:uiPriority="9" w:unhideWhenUsed="1" w:qFormat="1"/>
+    <w:lsdException w:name="heading 7" w:semiHidden="1" w:uiPriority="9" w:unhideWhenUsed="1" w:qFormat="1"/>
+    <w:lsdException w:name="heading 8" w:semiHidden="1" w:uiPriority="9" w:unhideWhenUsed="1" w:qFormat="1"/>
+    <w:lsdException w:name="heading 9" w:semiHidden="1" w:uiPriority="9" w:unhideWhenUsed="1" w:qFormat="1"/>
+    <w:lsdException w:name="index 1" w:semiHidden="1" w:unhideWhenUsed="1"/>
+    <w:lsdException w:name="index 2" w:semiHidden="1" w:unhideWhenUsed="1"/>
+    <w:lsdException w:name="index 3" w:semiHidden="1" w:unhideWhenUsed="1"/>
+    <w:lsdException w:name="index 4" w:semiHidden="1" w:unhideWhenUsed="1"/>
+    <w:lsdException w:name="index 5" w:semiHidden="1" w:unhideWhenUsed="1"/>
+    <w:lsdException w:name="index 6" w:semiHidden="1" w:unhideWhenUsed="1"/>
+    <w:lsdException w:name="index 7" w:semiHidden="1" w:unhideWhenUsed="1"/>
+    <w:lsdException w:name="index 8" w:semiHidden="1" w:unhideWhenUsed="1"/>
+    <w:lsdException w:name="index 9" w:semiHidden="1" w:unhideWhenUsed="1"/>
+    <w:lsdException w:name="toc 1" w:semiHidden="1" w:uiPriority="39" w:unhideWhenUsed="1"/>
+    <w:lsdException w:name="toc 2" w:semiHidden="1" w:uiPriority="39" w:unhideWhenUsed="1"/>
+    <w:lsdException w:name="toc 3" w:semiHidden="1" w:uiPriority="39" w:unhideWhenUsed="1"/>
+    <w:lsdException w:name="toc 4" w:semiHidden="1" w:uiPriority="39" w:unhideWhenUsed="1"/>
+    <w:lsdException w:name="toc 5" w:semiHidden="1" w:uiPriority="39" w:unhideWhenUsed="1"/>
+    <w:lsdException w:name="toc 6" w:semiHidden="1" w:uiPriority="39" w:unhideWhenUsed="1"/>
+    <w:lsdException w:name="toc 7" w:semiHidden="1" w:uiPriority="39" w:unhideWhenUsed="1"/>
+    <w:lsdException w:name="toc 8" w:semiHidden="1" w:uiPriority="39" w:unhideWhenUsed="1"/>
+    <w:lsdException w:name="toc 9" w:semiHidden="1" w:uiPriority="39" w:unhideWhenUsed="1"/>
+    <w:lsdException w:name="Normal Indent" w:semiHidden="1" w:unhideWhenUsed="1"/>
+    <w:lsdException w:name="footnote text" w:semiHidden="1" w:unhideWhenUsed="1"/>
+    <w:lsdException w:name="annotation text" w:semiHidden="1" w:unhideWhenUsed="1"/>
+    <w:lsdException w:name="header" w:semiHidden="1" w:unhideWhenUsed="1"/>
+    <w:lsdException w:name="footer" w:semiHidden="1" w:unhideWhenUsed="1"/>
+    <w:lsdException w:name="index heading" w:semiHidden="1" w:unhideWhenUsed="1"/>
+    <w:lsdException w:name="caption" w:semiHidden="1" w:uiPriority="35" w:unhideWhenUsed="1" w:qFormat="1"/>
+    <w:lsdException w:name="table of figures" w:semiHidden="1" w:unhideWhenUsed="1"/>
+    <w:lsdException w:name="envelope address" w:semiHidden="1" w:unhideWhenUsed="1"/>
+    <w:lsdException w:name="envelope return" w:semiHidden="1" w:unhideWhenUsed="1"/>
+    <w:lsdException w:name="footnote reference" w:semiHidden="1" w:unhideWhenUsed="1"/>
+    <w:lsdException w:name="annotation reference" w:semiHidden="1" w:unhideWhenUsed="1"/>
+    <w:lsdException w:name="line number" w:semiHidden="1" w:unhideWhenUsed="1"/>
+    <w:lsdException w:name="page number" w:semiHidden="1" w:unhideWhenUsed="1"/>
+    <w:lsdException w:name="endnote reference" w:semiHidden="1" w:unhideWhenUsed="1"/>
+    <w:lsdException w:name="endnote text" w:semiHidden="1" w:unhideWhenUsed="1"/>
+    <w:lsdException w:name="table of authorities" w:semiHidden="1" w:unhideWhenUsed="1"/>
+    <w:lsdException w:name="macro" w:semiHidden="1" w:unhideWhenUsed="1"/>
+    <w:lsdException w:name="toa heading" w:semiHidden="1" w:unhideWhenUsed="1"/>
+    <w:lsdException w:name="List" w:semiHidden="1" w:unhideWhenUsed="1"/>
+    <w:lsdException w:name="List Bullet" w:semiHidden="1" w:unhideWhenUsed="1"/>
+    <w:lsdException w:name="List Number" w:semiHidden="1" w:unhideWhenUsed="1"/>
+    <w:lsdException w:name="List 2" w:semiHidden="1" w:unhideWhenUsed="1"/>
+    <w:lsdException w:name="List 3" w:semiHidden="1" w:unhideWhenUsed="1"/>
+    <w:lsdException w:name="List 4" w:semiHidden="1" w:unhideWhenUsed="1"/>
+    <w:lsdException w:name="List 5" w:semiHidden="1" w:unhideWhenUsed="1"/>
+    <w:lsdException w:name="List Bullet 2" w:semiHidden="1" w:unhideWhenUsed="1"/>
+    <w:lsdException w:name="List Bullet 3" w:semiHidden="1" w:unhideWhenUsed="1"/>
+    <w:lsdException w:name="List Bullet 4" w:semiHidden="1" w:unhideWhenUsed="1"/>
+    <w:lsdException w:name="List Bullet 5" w:semiHidden="1" w:unhideWhenUsed="1"/>
+    <w:lsdException w:name="List Number 2" w:semiHidden="1" w:unhideWhenUsed="1"/>
+    <w:lsdException w:name="List Number 3" w:semiHidden="1" w:unhideWhenUsed="1"/>
+    <w:lsdException w:name="List Number 4" w:semiHidden="1" w:unhideWhenUsed="1"/>
+    <w:lsdException w:name="List Number 5" w:semiHidden="1" w:unhideWhenUsed="1"/>
+    <w:lsdException w:name="Title" w:uiPriority="10" w:qFormat="1"/>
+    <w:lsdException w:name="Closing" w:semiHidden="1" w:unhideWhenUsed="1"/>
+    <w:lsdException w:name="Signature" w:semiHidden="1" w:unhideWhenUsed="1"/>
+    <w:lsdException w:name="Default Paragraph Font" w:semiHidden="1" w:uiPriority="1" w:unhideWhenUsed="1"/>
+    <w:lsdException w:name="Body Text" w:semiHidden="1" w:unhideWhenUsed="1"/>
+    <w:lsdException w:name="Body Text Indent" w:semiHidden="1" w:unhideWhenUsed="1"/>
+    <w:lsdException w:name="List Continue" w:semiHidden="1" w:unhideWhenUsed="1"/>
+    <w:lsdException w:name="List Continue 2" w:semiHidden="1" w:unhideWhenUsed="1"/>
+    <w:lsdException w:name="List Continue 3" w:semiHidden="1" w:unhideWhenUsed="1"/>
+    <w:lsdException w:name="List Continue 4" w:semiHidden="1" w:unhideWhenUsed="1"/>
+    <w:lsdException w:name="List Continue 5" w:semiHidden="1" w:unhideWhenUsed="1"/>
+    <w:lsdException w:name="Message Header" w:semiHidden="1" w:unhideWhenUsed="1"/>
+    <w:lsdException w:name="Subtitle" w:uiPriority="11" w:qFormat="1"/>
+    <w:lsdException w:name="Salutation" w:semiHidden="1" w:unhideWhenUsed="1"/>
+    <w:lsdException w:name="Date" w:semiHidden="1" w:unhideWhenUsed="1"/>
+    <w:lsdException w:name="Body Text First Indent" w:semiHidden="1" w:unhideWhenUsed="1"/>
+    <w:lsdException w:name="Body Text First Indent 2" w:semiHidden="1" w:unhideWhenUsed="1"/>
+    <w:lsdException w:name="Note Heading" w:semiHidden="1" w:unhideWhenUsed="1"/>
+    <w:lsdException w:name="Body Text 2" w:semiHidden="1" w:unhideWhenUsed="1"/>
+    <w:lsdException w:name="Body Text 3" w:semiHidden="1" w:unhideWhenUsed="1"/>
+    <w:lsdException w:name="Body Text Indent 2" w:semiHidden="1" w:unhideWhenUsed="1"/>
+    <w:lsdException w:name="Body Text Indent 3" w:semiHidden="1" w:unhideWhenUsed="1"/>
+    <w:lsdException w:name="Block Text" w:semiHidden="1" w:unhideWhenUsed="1"/>
+    <w:lsdException w:name="Hyperlink" w:semiHidden="1" w:unhideWhenUsed="1"/>
+    <w:lsdException w:name="FollowedHyperlink" w:semiHidden="1" w:unhideWhenUsed="1"/>
+    <w:lsdException w:name="Strong" w:uiPriority="22" w:qFormat="1"/>
+    <w:lsdException w:name="Emphasis" w:uiPriority="20" w:qFormat="1"/>
+    <w:lsdException w:name="Document Map" w:semiHidden="1" w:unhideWhenUsed="1"/>
+    <w:lsdException w:name="Plain Text" w:semiHidden="1" w:unhideWhenUsed="1"/>
+    <w:lsdException w:name="E-mail Signature" w:semiHidden="1" w:unhideWhenUsed="1"/>
+    <w:lsdException w:name="HTML Top of Form" w:semiHidden="1" w:unhideWhenUsed="1"/>
+    <w:lsdException w:name="HTML Bottom of Form" w:semiHidden="1" w:unhideWhenUsed="1"/>
+    <w:lsdException w:name="Normal (Web)" w:semiHidden="1" w:unhideWhenUsed="1"/>
+    <w:lsdException w:name="HTML Acronym" w:semiHidden="1" w:unhideWhenUsed="1"/>
+    <w:lsdException w:name="HTML Address" w:semiHidden="1" w:unhideWhenUsed="1"/>
+    <w:lsdException w:name="HTML Cite" w:semiHidden="1" w:unhideWhenUsed="1"/>
+    <w:lsdException w:name="HTML Code" w:semiHidden="1" w:unhideWhenUsed="1"/>
+    <w:lsdException w:name="HTML Definition" w:semiHidden="1" w:unhideWhenUsed="1"/>
+    <w:lsdException w:name="HTML Keyboard" w:semiHidden="1" w:unhideWhenUsed="1"/>
+    <w:lsdException w:name="HTML Preformatted" w:semiHidden="1" w:unhideWhenUsed="1"/>
+    <w:lsdException w:name="HTML Sample" w:semiHidden="1" w:unhideWhenUsed="1"/>
+    <w:lsdException w:name="HTML Typewriter" w:semiHidden="1" w:unhideWhenUsed="1"/>
+    <w:lsdException w:name="HTML Variable" w:semiHidden="1" w:unhideWhenUsed="1"/>
+    <w:lsdException w:name="Normal Table" w:semiHidden="1" w:unhideWhenUsed="1"/>
+    <w:lsdException w:name="annotation subject" w:semiHidden="1" w:unhideWhenUsed="1"/>
+    <w:lsdException w:name="No List" w:semiHidden="1" w:unhideWhenUsed="1"/>
+    <w:lsdException w:name="Outline List 1" w:semiHidden="1" w:unhideWhenUsed="1"/>
+    <w:lsdException w:name="Outline List 2" w:semiHidden="1" w:unhideWhenUsed="1"/>
+    <w:lsdException w:name="Outline List 3" w:semiHidden="1" w:unhideWhenUsed="1"/>
+    <w:lsdException w:name="Table Simple 1" w:semiHidden="1" w:unhideWhenUsed="1"/>
+    <w:lsdException w:name="Table Simple 2" w:semiHidden="1" w:unhideWhenUsed="1"/>
+    <w:lsdException w:name="Table Simple 3" w:semiHidden="1" w:unhideWhenUsed="1"/>
+    <w:lsdException w:name="Table Classic 1" w:semiHidden="1" w:unhideWhenUsed="1"/>
+    <w:lsdException w:name="Table Classic 2" w:semiHidden="1" w:unhideWhenUsed="1"/>
+    <w:lsdException w:name="Table Classic 3" w:semiHidden="1" w:unhideWhenUsed="1"/>
+    <w:lsdException w:name="Table Classic 4" w:semiHidden="1" w:unhideWhenUsed="1"/>
+    <w:lsdException w:name="Table Colorful 1" w:semiHidden="1" w:unhideWhenUsed="1"/>
+    <w:lsdException w:name="Table Colorful 2" w:semiHidden="1" w:unhideWhenUsed="1"/>
+    <w:lsdException w:name="Table Colorful 3" w:semiHidden="1" w:unhideWhenUsed="1"/>
+    <w:lsdException w:name="Table Columns 1" w:semiHidden="1" w:unhideWhenUsed="1"/>
+    <w:lsdException w:name="Table Columns 2" w:semiHidden="1" w:unhideWhenUsed="1"/>
+    <w:lsdException w:name="Table Columns 3" w:semiHidden="1" w:unhideWhenUsed="1"/>
+    <w:lsdException w:name="Table Columns 4" w:semiHidden="1" w:unhideWhenUsed="1"/>
+    <w:lsdException w:name="Table Columns 5" w:semiHidden="1" w:unhideWhenUsed="1"/>
+    <w:lsdException w:name="Table Grid 1" w:semiHidden="1" w:unhideWhenUsed="1"/>
+    <w:lsdException w:name="Table Grid 2" w:semiHidden="1" w:unhideWhenUsed="1"/>
+    <w:lsdException w:name="Table Grid 3" w:semiHidden="1" w:unhideWhenUsed="1"/>
+    <w:lsdException w:name="Table Grid 4" w:semiHidden="1" w:unhideWhenUsed="1"/>
+    <w:lsdException w:name="Table Grid 5" w:semiHidden="1" w:unhideWhenUsed="1"/>
+    <w:lsdException w:name="Table Grid 6" w:semiHidden="1" w:unhideWhenUsed="1"/>
+    <w:lsdException w:name="Table Grid 7" w:semiHidden="1" w:unhideWhenUsed="1"/>
+    <w:lsdException w:name="Table Grid 8" w:semiHidden="1" w:unhideWhenUsed="1"/>
+    <w:lsdException w:name="Table List 1" w:semiHidden="1" w:unhideWhenUsed="1"/>
+    <w:lsdException w:name="Table List 2" w:semiHidden="1" w:unhideWhenUsed="1"/>
+    <w:lsdException w:name="Table List 3" w:semiHidden="1" w:unhideWhenUsed="1"/>
+    <w:lsdException w:name="Table List 4" w:semiHidden="1" w:unhideWhenUsed="1"/>
+    <w:lsdException w:name="Table List 5" w:semiHidden="1" w:unhideWhenUsed="1"/>
+    <w:lsdException w:name="Table List 6" w:semiHidden="1" w:unhideWhenUsed="1"/>
+    <w:lsdException w:name="Table List 7" w:semiHidden="1" w:unhideWhenUsed="1"/>
+    <w:lsdException w:name="Table List 8" w:semiHidden="1" w:unhideWhenUsed="1"/>
+    <w:lsdException w:name="Table 3D effects 1" w:semiHidden="1" w:unhideWhenUsed="1"/>
+    <w:lsdException w:name="Table 3D effects 2" w:semiHidden="1" w:unhideWhenUsed="1"/>
+    <w:lsdException w:name="Table 3D effects 3" w:semiHidden="1" w:unhideWhenUsed="1"/>
+    <w:lsdException w:name="Table Contemporary" w:semiHidden="1" w:unhideWhenUsed="1"/>
+    <w:lsdException w:name="Table Elegant" w:semiHidden="1" w:unhideWhenUsed="1"/>
+    <w:lsdException w:name="Table Professional" w:semiHidden="1" w:unhideWhenUsed="1"/>
+    <w:lsdException w:name="Table Subtle 1" w:semiHidden="1" w:unhideWhenUsed="1"/>
+    <w:lsdException w:name="Table Subtle 2" w:semiHidden="1" w:unhideWhenUsed="1"/>
+    <w:lsdException w:name="Table Web 1" w:semiHidden="1" w:unhideWhenUsed="1"/>
+    <w:lsdException w:name="Table Web 2" w:semiHidden="1" w:unhideWhenUsed="1"/>
+    <w:lsdException w:name="Table Web 3" w:semiHidden="1" w:unhideWhenUsed="1"/>
+    <w:lsdException w:name="Balloon Text" w:semiHidden="1" w:unhideWhenUsed="1"/>
+    <w:lsdException w:name="Table Grid" w:uiPriority="59"/>
+    <w:lsdException w:name="Table Theme" w:semiHidden="1" w:unhideWhenUsed="1"/>
+    <w:lsdException w:name="Placeholder Text" w:uiPriority="67"/>
+    <w:lsdException w:name="No Spacing" w:uiPriority="68"/>
+    <w:lsdException w:name="Light Shading" w:uiPriority="69"/>
+    <w:lsdException w:name="Light List" w:uiPriority="70"/>
+    <w:lsdException w:name="Light Grid" w:uiPriority="71"/>
+    <w:lsdException w:name="Medium Shading 1" w:uiPriority="72"/>
+    <w:lsdException w:name="Medium Shading 2" w:uiPriority="73"/>
+    <w:lsdException w:name="Medium List 1" w:uiPriority="60"/>
+    <w:lsdException w:name="Medium List 2" w:uiPriority="61"/>
+    <w:lsdException w:name="Medium Grid 1" w:uiPriority="62"/>
+    <w:lsdException w:name="Medium Grid 2" w:uiPriority="63"/>
+    <w:lsdException w:name="Medium Grid 3" w:uiPriority="64"/>
+    <w:lsdException w:name="Dark List" w:uiPriority="65"/>
+    <w:lsdException w:name="Colorful Shading"/>
+    <w:lsdException w:name="Colorful List" w:uiPriority="34" w:qFormat="1"/>
+    <w:lsdException w:name="Colorful Grid" w:uiPriority="29" w:qFormat="1"/>
+    <w:lsdException w:name="Light Shading Accent 1" w:uiPriority="30" w:qFormat="1"/>
+    <w:lsdException w:name="Light List Accent 1" w:uiPriority="66"/>
+    <w:lsdException w:name="Light Grid Accent 1" w:uiPriority="67"/>
+    <w:lsdException w:name="Medium Shading 1 Accent 1" w:uiPriority="68"/>
+    <w:lsdException w:name="Medium Shading 2 Accent 1" w:uiPriority="69"/>
+    <w:lsdException w:name="Medium List 1 Accent 1" w:uiPriority="70"/>
+    <w:lsdException w:name="Revision" w:uiPriority="71"/>
+    <w:lsdException w:name="List Paragraph" w:uiPriority="72"/>
+    <w:lsdException w:name="Quote" w:uiPriority="73"/>
+    <w:lsdException w:name="Intense Quote" w:uiPriority="60"/>
+    <w:lsdException w:name="Medium List 2 Accent 1" w:uiPriority="61"/>
+    <w:lsdException w:name="Medium Grid 1 Accent 1" w:uiPriority="62"/>
+    <w:lsdException w:name="Medium Grid 2 Accent 1" w:uiPriority="63"/>
+    <w:lsdException w:name="Medium Grid 3 Accent 1" w:uiPriority="64"/>
+    <w:lsdException w:name="Dark List Accent 1" w:uiPriority="65"/>
+    <w:lsdException w:name="Colorful Shading Accent 1" w:uiPriority="66"/>
+    <w:lsdException w:name="Colorful List Accent 1" w:uiPriority="67"/>
+    <w:lsdException w:name="Colorful Grid Accent 1" w:uiPriority="68"/>
+    <w:lsdException w:name="Light Shading Accent 2" w:uiPriority="69"/>
+    <w:lsdException w:name="Light List Accent 2" w:uiPriority="70"/>
+    <w:lsdException w:name="Light Grid Accent 2" w:uiPriority="71"/>
+    <w:lsdException w:name="Medium Shading 1 Accent 2" w:uiPriority="72"/>
+    <w:lsdException w:name="Medium Shading 2 Accent 2" w:uiPriority="73"/>
+    <w:lsdException w:name="Medium List 1 Accent 2" w:uiPriority="60"/>
+    <w:lsdException w:name="Medium List 2 Accent 2" w:uiPriority="61"/>
+    <w:lsdException w:name="Medium Grid 1 Accent 2" w:uiPriority="62"/>
+    <w:lsdException w:name="Medium Grid 2 Accent 2" w:uiPriority="63"/>
+    <w:lsdException w:name="Medium Grid 3 Accent 2" w:uiPriority="64"/>
+    <w:lsdException w:name="Dark List Accent 2" w:uiPriority="65"/>
+    <w:lsdException w:name="Colorful Shading Accent 2" w:uiPriority="66"/>
+    <w:lsdException w:name="Colorful List Accent 2" w:uiPriority="67"/>
+    <w:lsdException w:name="Colorful Grid Accent 2" w:uiPriority="68"/>
+    <w:lsdException w:name="Light Shading Accent 3" w:uiPriority="69"/>
+    <w:lsdException w:name="Light List Accent 3" w:uiPriority="70"/>
+    <w:lsdException w:name="Light Grid Accent 3" w:uiPriority="71"/>
+    <w:lsdException w:name="Medium Shading 1 Accent 3" w:uiPriority="72"/>
+    <w:lsdException w:name="Medium Shading 2 Accent 3" w:uiPriority="73"/>
+    <w:lsdException w:name="Medium List 1 Accent 3" w:uiPriority="60"/>
+    <w:lsdException w:name="Medium List 2 Accent 3" w:uiPriority="61"/>
+    <w:lsdException w:name="Medium Grid 1 Accent 3" w:uiPriority="62"/>
+    <w:lsdException w:name="Medium Grid 2 Accent 3" w:uiPriority="63"/>
+    <w:lsdException w:name="Medium Grid 3 Accent 3" w:uiPriority="64"/>
+    <w:lsdException w:name="Dark List Accent 3" w:uiPriority="65"/>
+    <w:lsdException w:name="Colorful Shading Accent 3" w:uiPriority="66"/>
+    <w:lsdException w:name="Colorful List Accent 3" w:uiPriority="67"/>
+    <w:lsdException w:name="Colorful Grid Accent 3" w:uiPriority="68"/>
+    <w:lsdException w:name="Light Shading Accent 4" w:uiPriority="69"/>
+    <w:lsdException w:name="Light List Accent 4" w:uiPriority="70"/>
+    <w:lsdException w:name="Light Grid Accent 4" w:uiPriority="71"/>
+    <w:lsdException w:name="Medium Shading 1 Accent 4" w:uiPriority="72"/>
+    <w:lsdException w:name="Medium Shading 2 Accent 4" w:uiPriority="73"/>
+    <w:lsdException w:name="Medium List 1 Accent 4" w:uiPriority="60"/>
+    <w:lsdException w:name="Medium List 2 Accent 4" w:uiPriority="61"/>
+    <w:lsdException w:name="Medium Grid 1 Accent 4" w:uiPriority="62"/>
+    <w:lsdException w:name="Medium Grid 2 Accent 4" w:uiPriority="63"/>
+    <w:lsdException w:name="Medium Grid 3 Accent 4" w:uiPriority="64"/>
+    <w:lsdException w:name="Dark List Accent 4" w:uiPriority="65"/>
+    <w:lsdException w:name="Colorful Shading Accent 4" w:uiPriority="66"/>
+    <w:lsdException w:name="Colorful List Accent 4" w:uiPriority="67"/>
+    <w:lsdException w:name="Colorful Grid Accent 4" w:uiPriority="68"/>
+    <w:lsdException w:name="Light Shading Accent 5" w:uiPriority="69"/>
+    <w:lsdException w:name="Light List Accent 5" w:uiPriority="70"/>
+    <w:lsdException w:name="Light Grid Accent 5" w:uiPriority="71"/>
+    <w:lsdException w:name="Medium Shading 1 Accent 5" w:uiPriority="72"/>
+    <w:lsdException w:name="Medium Shading 2 Accent 5" w:uiPriority="73"/>
+    <w:lsdException w:name="Medium List 1 Accent 5" w:uiPriority="60"/>
+    <w:lsdException w:name="Medium List 2 Accent 5" w:uiPriority="61"/>
+    <w:lsdException w:name="Medium Grid 1 Accent 5" w:uiPriority="62"/>
+    <w:lsdException w:name="Medium Grid 2 Accent 5" w:uiPriority="63"/>
+    <w:lsdException w:name="Medium Grid 3 Accent 5" w:uiPriority="64"/>
+    <w:lsdException w:name="Dark List Accent 5" w:uiPriority="65"/>
+    <w:lsdException w:name="Colorful Shading Accent 5" w:uiPriority="66"/>
+    <w:lsdException w:name="Colorful List Accent 5" w:uiPriority="67"/>
+    <w:lsdException w:name="Colorful Grid Accent 5" w:uiPriority="68"/>
+    <w:lsdException w:name="Light Shading Accent 6" w:uiPriority="69"/>
+    <w:lsdException w:name="Light List Accent 6" w:uiPriority="70"/>
+    <w:lsdException w:name="Light Grid Accent 6" w:uiPriority="71"/>
+    <w:lsdException w:name="Medium Shading 1 Accent 6" w:uiPriority="72"/>
+    <w:lsdException w:name="Medium Shading 2 Accent 6" w:uiPriority="73"/>
+    <w:lsdException w:name="Medium List 1 Accent 6" w:uiPriority="19" w:qFormat="1"/>
+    <w:lsdException w:name="Medium List 2 Accent 6" w:uiPriority="21" w:qFormat="1"/>
+    <w:lsdException w:name="Medium Grid 1 Accent 6" w:uiPriority="31" w:qFormat="1"/>
+    <w:lsdException w:name="Medium Grid 2 Accent 6" w:uiPriority="32" w:qFormat="1"/>
+    <w:lsdException w:name="Medium Grid 3 Accent 6" w:uiPriority="33" w:qFormat="1"/>
     <w:lsdException w:name="Dark List Accent 6" w:uiPriority="37"/>
     <w:lsdException w:name="Colorful Shading Accent 6" w:uiPriority="39" w:qFormat="1"/>
-    <w:lsdException w:name="Colorful List Accent 6" w:semiHidden="0" w:uiPriority="41" w:unhideWhenUsed="0"/>
-    <w:lsdException w:name="Colorful Grid Accent 6" w:semiHidden="0" w:uiPriority="42" w:unhideWhenUsed="0"/>
-    <w:lsdException w:name="Subtle Emphasis" w:semiHidden="0" w:uiPriority="43" w:unhideWhenUsed="0"/>
-    <w:lsdException w:name="Intense Emphasis" w:semiHidden="0" w:uiPriority="44" w:unhideWhenUsed="0"/>
-    <w:lsdException w:name="Subtle Reference" w:semiHidden="0" w:uiPriority="45" w:unhideWhenUsed="0"/>
-    <w:lsdException w:name="Intense Reference" w:semiHidden="0" w:uiPriority="40" w:unhideWhenUsed="0"/>
-    <w:lsdException w:name="Book Title" w:semiHidden="0" w:uiPriority="46" w:unhideWhenUsed="0"/>
-    <w:lsdException w:name="Bibliography" w:semiHidden="0" w:uiPriority="47" w:unhideWhenUsed="0"/>
-    <w:lsdException w:name="TOC Heading" w:semiHidden="0" w:uiPriority="48" w:unhideWhenUsed="0"/>
+    <w:lsdException w:name="Colorful List Accent 6" w:uiPriority="41"/>
+    <w:lsdException w:name="Colorful Grid Accent 6" w:uiPriority="42"/>
+    <w:lsdException w:name="Subtle Emphasis" w:uiPriority="43"/>
+    <w:lsdException w:name="Intense Emphasis" w:uiPriority="44"/>
+    <w:lsdException w:name="Subtle Reference" w:uiPriority="45"/>
+    <w:lsdException w:name="Intense Reference" w:uiPriority="40"/>
+    <w:lsdException w:name="Book Title" w:uiPriority="46"/>
+    <w:lsdException w:name="Bibliography" w:uiPriority="47"/>
+    <w:lsdException w:name="TOC Heading" w:uiPriority="48"/>
+    <w:lsdException w:name="Grid Table 1 Light" w:semiHidden="1" w:unhideWhenUsed="1"/>
+    <w:lsdException w:name="Grid Table 2" w:semiHidden="1" w:unhideWhenUsed="1"/>
+    <w:lsdException w:name="Grid Table 3" w:semiHidden="1" w:unhideWhenUsed="1"/>
+    <w:lsdException w:name="Grid Table 4" w:uiPriority="49"/>
+    <w:lsdException w:name="Grid Table 5 Dark" w:uiPriority="50"/>
+    <w:lsdException w:name="Grid Table 6 Colorful" w:uiPriority="51"/>
+    <w:lsdException w:name="Grid Table 7 Colorful" w:uiPriority="52"/>
+    <w:lsdException w:name="Grid Table 1 Light Accent 1" w:uiPriority="46"/>
+    <w:lsdException w:name="Grid Table 2 Accent 1" w:uiPriority="47"/>
+    <w:lsdException w:name="Grid Table 3 Accent 1" w:uiPriority="48"/>
+    <w:lsdException w:name="Grid Table 4 Accent 1" w:uiPriority="49"/>
+    <w:lsdException w:name="Grid Table 5 Dark Accent 1" w:uiPriority="50"/>
+    <w:lsdException w:name="Grid Table 6 Colorful Accent 1" w:uiPriority="51"/>
+    <w:lsdException w:name="Grid Table 7 Colorful Accent 1" w:uiPriority="52"/>
+    <w:lsdException w:name="Grid Table 1 Light Accent 2" w:uiPriority="46"/>
+    <w:lsdException w:name="Grid Table 2 Accent 2" w:uiPriority="47"/>
+    <w:lsdException w:name="Grid Table 3 Accent 2" w:uiPriority="48"/>
+    <w:lsdException w:name="Grid Table 4 Accent 2" w:uiPriority="49"/>
+    <w:lsdException w:name="Grid Table 5 Dark Accent 2" w:uiPriority="50"/>
+    <w:lsdException w:name="Grid Table 6 Colorful Accent 2" w:uiPriority="51"/>
+    <w:lsdException w:name="Grid Table 7 Colorful Accent 2" w:uiPriority="52"/>
+    <w:lsdException w:name="Grid Table 1 Light Accent 3" w:uiPriority="46"/>
+    <w:lsdException w:name="Grid Table 2 Accent 3" w:uiPriority="47"/>
+    <w:lsdException w:name="Grid Table 3 Accent 3" w:uiPriority="48"/>
+    <w:lsdException w:name="Grid Table 4 Accent 3" w:uiPriority="49"/>
+    <w:lsdException w:name="Grid Table 5 Dark Accent 3" w:uiPriority="50"/>
+    <w:lsdException w:name="Grid Table 6 Colorful Accent 3" w:uiPriority="51"/>
+    <w:lsdException w:name="Grid Table 7 Colorful Accent 3" w:uiPriority="52"/>
+    <w:lsdException w:name="Grid Table 1 Light Accent 4" w:uiPriority="46"/>
+    <w:lsdException w:name="Grid Table 2 Accent 4" w:uiPriority="47"/>
+    <w:lsdException w:name="Grid Table 3 Accent 4" w:uiPriority="48"/>
+    <w:lsdException w:name="Grid Table 4 Accent 4" w:uiPriority="49"/>
+    <w:lsdException w:name="Grid Table 5 Dark Accent 4" w:uiPriority="50"/>
+    <w:lsdException w:name="Grid Table 6 Colorful Accent 4" w:uiPriority="51"/>
+    <w:lsdException w:name="Grid Table 7 Colorful Accent 4" w:uiPriority="52"/>
+    <w:lsdException w:name="Grid Table 1 Light Accent 5" w:uiPriority="46"/>
+    <w:lsdException w:name="Grid Table 2 Accent 5" w:uiPriority="47"/>
+    <w:lsdException w:name="Grid Table 3 Accent 5" w:uiPriority="48"/>
+    <w:lsdException w:name="Grid Table 4 Accent 5" w:uiPriority="49"/>
+    <w:lsdException w:name="Grid Table 5 Dark Accent 5" w:uiPriority="50"/>
+    <w:lsdException w:name="Grid Table 6 Colorful Accent 5" w:uiPriority="51"/>
+    <w:lsdException w:name="Grid Table 7 Colorful Accent 5" w:uiPriority="52"/>
+    <w:lsdException w:name="Grid Table 1 Light Accent 6" w:uiPriority="46"/>
+    <w:lsdException w:name="Grid Table 2 Accent 6" w:uiPriority="47"/>
+    <w:lsdException w:name="Grid Table 3 Accent 6" w:uiPriority="48"/>
+    <w:lsdException w:name="Grid Table 4 Accent 6" w:uiPriority="49"/>
+    <w:lsdException w:name="Grid Table 5 Dark Accent 6" w:uiPriority="50"/>
+    <w:lsdException w:name="Grid Table 6 Colorful Accent 6" w:uiPriority="51"/>
+    <w:lsdException w:name="Grid Table 7 Colorful Accent 6" w:uiPriority="52"/>
+    <w:lsdException w:name="List Table 1 Light" w:uiPriority="46"/>
+    <w:lsdException w:name="List Table 2" w:uiPriority="47"/>
+    <w:lsdException w:name="List Table 3" w:uiPriority="48"/>
+    <w:lsdException w:name="List Table 4" w:uiPriority="49"/>
+    <w:lsdException w:name="List Table 5 Dark" w:uiPriority="50"/>
+    <w:lsdException w:name="List Table 6 Colorful" w:uiPriority="51"/>
+    <w:lsdException w:name="List Table 7 Colorful" w:uiPriority="52"/>
+    <w:lsdException w:name="List Table 1 Light Accent 1" w:uiPriority="46"/>
+    <w:lsdException w:name="List Table 2 Accent 1" w:uiPriority="47"/>
+    <w:lsdException w:name="List Table 3 Accent 1" w:uiPriority="48"/>
+    <w:lsdException w:name="List Table 4 Accent 1" w:uiPriority="49"/>
+    <w:lsdException w:name="List Table 5 Dark Accent 1" w:uiPriority="50"/>
+    <w:lsdException w:name="List Table 6 Colorful Accent 1" w:uiPriority="51"/>
+    <w:lsdException w:name="List Table 7 Colorful Accent 1" w:uiPriority="52"/>
+    <w:lsdException w:name="List Table 1 Light Accent 2" w:uiPriority="46"/>
+    <w:lsdException w:name="List Table 2 Accent 2" w:uiPriority="47"/>
+    <w:lsdException w:name="List Table 3 Accent 2" w:uiPriority="48"/>
+    <w:lsdException w:name="List Table 4 Accent 2" w:uiPriority="49"/>
+    <w:lsdException w:name="List Table 5 Dark Accent 2" w:uiPriority="50"/>
+    <w:lsdException w:name="List Table 6 Colorful Accent 2" w:uiPriority="51"/>
+    <w:lsdException w:name="List Table 7 Colorful Accent 2" w:uiPriority="52"/>
+    <w:lsdException w:name="List Table 1 Light Accent 3" w:uiPriority="46"/>
+    <w:lsdException w:name="List Table 2 Accent 3" w:uiPriority="47"/>
+    <w:lsdException w:name="List Table 3 Accent 3" w:uiPriority="48"/>
+    <w:lsdException w:name="List Table 4 Accent 3" w:uiPriority="49"/>
+    <w:lsdException w:name="List Table 5 Dark Accent 3" w:uiPriority="50"/>
+    <w:lsdException w:name="List Table 6 Colorful Accent 3" w:uiPriority="51"/>
+    <w:lsdException w:name="List Table 7 Colorful Accent 3" w:uiPriority="52"/>
+    <w:lsdException w:name="List Table 1 Light Accent 4" w:uiPriority="46"/>
+    <w:lsdException w:name="List Table 2 Accent 4" w:uiPriority="47"/>
+    <w:lsdException w:name="List Table 3 Accent 4" w:uiPriority="48"/>
+    <w:lsdException w:name="List Table 4 Accent 4" w:uiPriority="49"/>
+    <w:lsdException w:name="List Table 5 Dark Accent 4" w:uiPriority="50"/>
+    <w:lsdException w:name="List Table 6 Colorful Accent 4" w:uiPriority="51"/>
+    <w:lsdException w:name="List Table 7 Colorful Accent 4" w:uiPriority="52"/>
+    <w:lsdException w:name="List Table 1 Light Accent 5" w:uiPriority="46"/>
+    <w:lsdException w:name="List Table 2 Accent 5" w:uiPriority="47"/>
+    <w:lsdException w:name="List Table 3 Accent 5" w:uiPriority="48"/>
+    <w:lsdException w:name="List Table 4 Accent 5" w:uiPriority="49"/>
+    <w:lsdException w:name="List Table 5 Dark Accent 5" w:uiPriority="50"/>
+    <w:lsdException w:name="List Table 6 Colorful Accent 5" w:uiPriority="51"/>
+    <w:lsdException w:name="List Table 7 Colorful Accent 5" w:uiPriority="52"/>
+    <w:lsdException w:name="List Table 1 Light Accent 6" w:uiPriority="46"/>
+    <w:lsdException w:name="List Table 2 Accent 6" w:uiPriority="47"/>
+    <w:lsdException w:name="List Table 3 Accent 6" w:uiPriority="48"/>
+    <w:lsdException w:name="List Table 4 Accent 6" w:uiPriority="49"/>
+    <w:lsdException w:name="List Table 5 Dark Accent 6" w:uiPriority="50"/>
+    <w:lsdException w:name="List Table 6 Colorful Accent 6" w:uiPriority="51"/>
+    <w:lsdException w:name="List Table 7 Colorful Accent 6" w:uiPriority="52"/>
+    <w:lsdException w:name="Mention" w:semiHidden="1" w:unhideWhenUsed="1"/>
+    <w:lsdException w:name="Smart Hyperlink" w:semiHidden="1" w:unhideWhenUsed="1"/>
+    <w:lsdException w:name="Hashtag" w:semiHidden="1" w:unhideWhenUsed="1"/>
   </w:latentStyles>
   <w:style w:type="paragraph" w:default="1" w:styleId="Normal">
     <w:name w:val="Normal"/>
@@ -2231,7 +2442,6 @@
     <w:uiPriority w:val="59"/>
     <w:rsid w:val="00685826"/>
     <w:tblPr>
-      <w:tblInd w:w="0" w:type="dxa"/>
       <w:tblBorders>
         <w:top w:val="single" w:sz="4" w:space="0" w:color="auto"/>
         <w:left w:val="single" w:sz="4" w:space="0" w:color="auto"/>
@@ -2240,559 +2450,6 @@
         <w:insideH w:val="single" w:sz="4" w:space="0" w:color="auto"/>
         <w:insideV w:val="single" w:sz="4" w:space="0" w:color="auto"/>
       </w:tblBorders>
-      <w:tblCellMar>
-        <w:top w:w="0" w:type="dxa"/>
-        <w:left w:w="108" w:type="dxa"/>
-        <w:bottom w:w="0" w:type="dxa"/>
-        <w:right w:w="108" w:type="dxa"/>
-      </w:tblCellMar>
-    </w:tblPr>
-  </w:style>
-  <w:style w:type="paragraph" w:customStyle="1" w:styleId="Standard">
-    <w:name w:val="Standard"/>
-    <w:rsid w:val="000518F9"/>
-    <w:pPr>
-      <w:widowControl w:val="0"/>
-      <w:suppressAutoHyphens/>
-      <w:autoSpaceDN w:val="0"/>
-      <w:textAlignment w:val="baseline"/>
-    </w:pPr>
-    <w:rPr>
-      <w:rFonts w:eastAsia="SimSun" w:cs="Calibri"/>
-      <w:color w:val="000000"/>
-      <w:kern w:val="3"/>
-      <w:sz w:val="24"/>
-      <w:szCs w:val="24"/>
-      <w:lang w:eastAsia="zh-CN" w:bidi="hi-IN"/>
-    </w:rPr>
-  </w:style>
-  <w:style w:type="paragraph" w:customStyle="1" w:styleId="Body">
-    <w:name w:val="Body"/>
-    <w:rsid w:val="002C0037"/>
-    <w:pPr>
-      <w:pBdr>
-        <w:top w:val="nil"/>
-        <w:left w:val="nil"/>
-        <w:bottom w:val="nil"/>
-        <w:right w:val="nil"/>
-        <w:between w:val="nil"/>
-        <w:bar w:val="nil"/>
-      </w:pBdr>
-    </w:pPr>
-    <w:rPr>
-      <w:rFonts w:ascii="Cambria" w:eastAsia="Cambria" w:hAnsi="Cambria" w:cs="Cambria"/>
-      <w:color w:val="000000"/>
-      <w:sz w:val="24"/>
-      <w:szCs w:val="24"/>
-      <w:u w:color="000000"/>
-      <w:bdr w:val="nil"/>
-      <w:lang w:val="en-US"/>
-    </w:rPr>
-  </w:style>
-  <w:style w:type="paragraph" w:customStyle="1" w:styleId="MediumGrid21">
-    <w:name w:val="Medium Grid 21"/>
-    <w:uiPriority w:val="1"/>
-    <w:qFormat/>
-    <w:rsid w:val="005A5B40"/>
-    <w:rPr>
-      <w:sz w:val="22"/>
-      <w:szCs w:val="22"/>
-      <w:lang w:val="bg-BG"/>
-    </w:rPr>
-  </w:style>
-  <w:style w:type="character" w:customStyle="1" w:styleId="null">
-    <w:name w:val="null"/>
-    <w:rsid w:val="00414BC3"/>
-  </w:style>
-  <w:style w:type="character" w:styleId="Strong">
-    <w:name w:val="Strong"/>
-    <w:uiPriority w:val="22"/>
-    <w:qFormat/>
-    <w:rsid w:val="00414BC3"/>
-    <w:rPr>
-      <w:b/>
-      <w:bCs/>
-    </w:rPr>
-  </w:style>
-  <w:style w:type="paragraph" w:styleId="ListParagraph">
-    <w:name w:val="List Paragraph"/>
-    <w:basedOn w:val="Normal"/>
-    <w:uiPriority w:val="34"/>
-    <w:qFormat/>
-    <w:rsid w:val="00F736D5"/>
-    <w:pPr>
-      <w:ind w:left="720"/>
-      <w:contextualSpacing/>
-    </w:pPr>
-    <w:rPr>
-      <w:rFonts w:eastAsia="SimSun" w:cs="Arial"/>
-      <w:lang w:eastAsia="zh-CN"/>
-    </w:rPr>
-  </w:style>
-  <w:style w:type="paragraph" w:styleId="Title">
-    <w:name w:val="Title"/>
-    <w:basedOn w:val="Normal"/>
-    <w:next w:val="Normal"/>
-    <w:link w:val="TitleChar"/>
-    <w:uiPriority w:val="10"/>
-    <w:qFormat/>
-    <w:rsid w:val="002F1B25"/>
-    <w:pPr>
-      <w:spacing w:after="0" w:line="240" w:lineRule="auto"/>
-      <w:contextualSpacing/>
-    </w:pPr>
-    <w:rPr>
-      <w:rFonts w:ascii="Calibri Light" w:eastAsia="Times New Roman" w:hAnsi="Calibri Light"/>
-      <w:spacing w:val="-10"/>
-      <w:kern w:val="28"/>
-      <w:sz w:val="56"/>
-      <w:szCs w:val="56"/>
-    </w:rPr>
-  </w:style>
-  <w:style w:type="character" w:customStyle="1" w:styleId="TitleChar">
-    <w:name w:val="Title Char"/>
-    <w:link w:val="Title"/>
-    <w:uiPriority w:val="10"/>
-    <w:rsid w:val="002F1B25"/>
-    <w:rPr>
-      <w:rFonts w:ascii="Calibri Light" w:eastAsia="Times New Roman" w:hAnsi="Calibri Light"/>
-      <w:spacing w:val="-10"/>
-      <w:kern w:val="28"/>
-      <w:sz w:val="56"/>
-      <w:szCs w:val="56"/>
-      <w:lang w:eastAsia="en-US"/>
-    </w:rPr>
-  </w:style>
-</w:styles>
-</file>
-
-<file path=word/stylesWithEffects.xml><?xml version="1.0" encoding="utf-8"?>
-<w:styles xmlns:wpc="http://schemas.microsoft.com/office/word/2010/wordprocessingCanvas" xmlns:mo="http://schemas.microsoft.com/office/mac/office/2008/main" xmlns:mc="http://schemas.openxmlformats.org/markup-compatibility/2006" xmlns:mv="urn:schemas-microsoft-com:mac:vml" xmlns:o="urn:schemas-microsoft-com:office:office" xmlns:r="http://schemas.openxmlformats.org/officeDocument/2006/relationships" xmlns:m="http://schemas.openxmlformats.org/officeDocument/2006/math" xmlns:v="urn:schemas-microsoft-com:vml" xmlns:wp14="http://schemas.microsoft.com/office/word/2010/wordprocessingDrawing" xmlns:wp="http://schemas.openxmlformats.org/drawingml/2006/wordprocessingDrawing" xmlns:w10="urn:schemas-microsoft-com:office:word" xmlns:w="http://schemas.openxmlformats.org/wordprocessingml/2006/main" xmlns:w14="http://schemas.microsoft.com/office/word/2010/wordml" xmlns:wpg="http://schemas.microsoft.com/office/word/2010/wordprocessingGroup" xmlns:wpi="http://schemas.microsoft.com/office/word/2010/wordprocessingInk" xmlns:wne="http://schemas.microsoft.com/office/word/2006/wordml" xmlns:wps="http://schemas.microsoft.com/office/word/2010/wordprocessingShape" mc:Ignorable="w14 wp14">
-  <w:docDefaults>
-    <w:rPrDefault>
-      <w:rPr>
-        <w:rFonts w:ascii="Calibri" w:eastAsia="Calibri" w:hAnsi="Calibri" w:cs="Times New Roman"/>
-        <w:lang w:val="en-GB" w:eastAsia="en-US" w:bidi="ar-SA"/>
-      </w:rPr>
-    </w:rPrDefault>
-    <w:pPrDefault/>
-  </w:docDefaults>
-  <w:latentStyles w:defLockedState="0" w:defUIPriority="99" w:defSemiHidden="1" w:defUnhideWhenUsed="1" w:defQFormat="0" w:count="276">
-    <w:lsdException w:name="Normal" w:semiHidden="0" w:uiPriority="0" w:unhideWhenUsed="0" w:qFormat="1"/>
-    <w:lsdException w:name="heading 1" w:semiHidden="0" w:uiPriority="9" w:unhideWhenUsed="0" w:qFormat="1"/>
-    <w:lsdException w:name="heading 2" w:semiHidden="0" w:uiPriority="9" w:unhideWhenUsed="0" w:qFormat="1"/>
-    <w:lsdException w:name="heading 3" w:uiPriority="9" w:qFormat="1"/>
-    <w:lsdException w:name="heading 4" w:uiPriority="9" w:qFormat="1"/>
-    <w:lsdException w:name="heading 5" w:uiPriority="9" w:qFormat="1"/>
-    <w:lsdException w:name="heading 6" w:uiPriority="9" w:qFormat="1"/>
-    <w:lsdException w:name="heading 7" w:uiPriority="9" w:qFormat="1"/>
-    <w:lsdException w:name="heading 8" w:uiPriority="9" w:qFormat="1"/>
-    <w:lsdException w:name="heading 9" w:uiPriority="9" w:qFormat="1"/>
-    <w:lsdException w:name="toc 1" w:uiPriority="39"/>
-    <w:lsdException w:name="toc 2" w:uiPriority="39"/>
-    <w:lsdException w:name="toc 3" w:uiPriority="39"/>
-    <w:lsdException w:name="toc 4" w:uiPriority="39"/>
-    <w:lsdException w:name="toc 5" w:uiPriority="39"/>
-    <w:lsdException w:name="toc 6" w:uiPriority="39"/>
-    <w:lsdException w:name="toc 7" w:uiPriority="39"/>
-    <w:lsdException w:name="toc 8" w:uiPriority="39"/>
-    <w:lsdException w:name="toc 9" w:uiPriority="39"/>
-    <w:lsdException w:name="caption" w:uiPriority="35" w:qFormat="1"/>
-    <w:lsdException w:name="Title" w:semiHidden="0" w:uiPriority="10" w:unhideWhenUsed="0" w:qFormat="1"/>
-    <w:lsdException w:name="Default Paragraph Font" w:uiPriority="1"/>
-    <w:lsdException w:name="Subtitle" w:semiHidden="0" w:uiPriority="11" w:unhideWhenUsed="0" w:qFormat="1"/>
-    <w:lsdException w:name="Strong" w:semiHidden="0" w:uiPriority="22" w:unhideWhenUsed="0" w:qFormat="1"/>
-    <w:lsdException w:name="Emphasis" w:semiHidden="0" w:uiPriority="20" w:unhideWhenUsed="0" w:qFormat="1"/>
-    <w:lsdException w:name="Table Grid" w:semiHidden="0" w:uiPriority="59" w:unhideWhenUsed="0"/>
-    <w:lsdException w:name="Note Level 1" w:unhideWhenUsed="0"/>
-    <w:lsdException w:name="Note Level 2" w:semiHidden="0" w:uiPriority="1" w:unhideWhenUsed="0" w:qFormat="1"/>
-    <w:lsdException w:name="Note Level 3" w:semiHidden="0" w:uiPriority="60" w:unhideWhenUsed="0"/>
-    <w:lsdException w:name="Note Level 4" w:semiHidden="0" w:uiPriority="61" w:unhideWhenUsed="0"/>
-    <w:lsdException w:name="Note Level 5" w:semiHidden="0" w:uiPriority="62" w:unhideWhenUsed="0"/>
-    <w:lsdException w:name="Note Level 6" w:semiHidden="0" w:uiPriority="63" w:unhideWhenUsed="0"/>
-    <w:lsdException w:name="Note Level 7" w:semiHidden="0" w:uiPriority="64" w:unhideWhenUsed="0"/>
-    <w:lsdException w:name="Note Level 8" w:semiHidden="0" w:uiPriority="65" w:unhideWhenUsed="0"/>
-    <w:lsdException w:name="Note Level 9" w:semiHidden="0" w:uiPriority="66" w:unhideWhenUsed="0"/>
-    <w:lsdException w:name="Placeholder Text" w:semiHidden="0" w:uiPriority="67" w:unhideWhenUsed="0"/>
-    <w:lsdException w:name="No Spacing" w:semiHidden="0" w:uiPriority="68" w:unhideWhenUsed="0"/>
-    <w:lsdException w:name="Light Shading" w:semiHidden="0" w:uiPriority="69" w:unhideWhenUsed="0"/>
-    <w:lsdException w:name="Light List" w:semiHidden="0" w:uiPriority="70" w:unhideWhenUsed="0"/>
-    <w:lsdException w:name="Light Grid" w:semiHidden="0" w:uiPriority="71" w:unhideWhenUsed="0"/>
-    <w:lsdException w:name="Medium Shading 1" w:semiHidden="0" w:uiPriority="72" w:unhideWhenUsed="0"/>
-    <w:lsdException w:name="Medium Shading 2" w:semiHidden="0" w:uiPriority="73" w:unhideWhenUsed="0"/>
-    <w:lsdException w:name="Medium List 1" w:semiHidden="0" w:uiPriority="60" w:unhideWhenUsed="0"/>
-    <w:lsdException w:name="Medium List 2" w:semiHidden="0" w:uiPriority="61" w:unhideWhenUsed="0"/>
-    <w:lsdException w:name="Medium Grid 1" w:semiHidden="0" w:uiPriority="62" w:unhideWhenUsed="0"/>
-    <w:lsdException w:name="Medium Grid 2" w:semiHidden="0" w:uiPriority="63" w:unhideWhenUsed="0"/>
-    <w:lsdException w:name="Medium Grid 3" w:semiHidden="0" w:uiPriority="64" w:unhideWhenUsed="0"/>
-    <w:lsdException w:name="Dark List" w:semiHidden="0" w:uiPriority="65" w:unhideWhenUsed="0"/>
-    <w:lsdException w:name="Colorful Shading" w:unhideWhenUsed="0"/>
-    <w:lsdException w:name="Colorful List" w:semiHidden="0" w:uiPriority="34" w:unhideWhenUsed="0" w:qFormat="1"/>
-    <w:lsdException w:name="Colorful Grid" w:semiHidden="0" w:uiPriority="29" w:unhideWhenUsed="0" w:qFormat="1"/>
-    <w:lsdException w:name="Light Shading Accent 1" w:semiHidden="0" w:uiPriority="30" w:unhideWhenUsed="0" w:qFormat="1"/>
-    <w:lsdException w:name="Light List Accent 1" w:semiHidden="0" w:uiPriority="66" w:unhideWhenUsed="0"/>
-    <w:lsdException w:name="Light Grid Accent 1" w:semiHidden="0" w:uiPriority="67" w:unhideWhenUsed="0"/>
-    <w:lsdException w:name="Medium Shading 1 Accent 1" w:semiHidden="0" w:uiPriority="68" w:unhideWhenUsed="0"/>
-    <w:lsdException w:name="Medium Shading 2 Accent 1" w:semiHidden="0" w:uiPriority="69" w:unhideWhenUsed="0"/>
-    <w:lsdException w:name="Medium List 1 Accent 1" w:semiHidden="0" w:uiPriority="70" w:unhideWhenUsed="0"/>
-    <w:lsdException w:name="Revision" w:semiHidden="0" w:uiPriority="71" w:unhideWhenUsed="0"/>
-    <w:lsdException w:name="List Paragraph" w:semiHidden="0" w:uiPriority="72" w:unhideWhenUsed="0"/>
-    <w:lsdException w:name="Quote" w:semiHidden="0" w:uiPriority="73" w:unhideWhenUsed="0"/>
-    <w:lsdException w:name="Intense Quote" w:semiHidden="0" w:uiPriority="60" w:unhideWhenUsed="0"/>
-    <w:lsdException w:name="Medium List 2 Accent 1" w:semiHidden="0" w:uiPriority="61" w:unhideWhenUsed="0"/>
-    <w:lsdException w:name="Medium Grid 1 Accent 1" w:semiHidden="0" w:uiPriority="62" w:unhideWhenUsed="0"/>
-    <w:lsdException w:name="Medium Grid 2 Accent 1" w:semiHidden="0" w:uiPriority="63" w:unhideWhenUsed="0"/>
-    <w:lsdException w:name="Medium Grid 3 Accent 1" w:semiHidden="0" w:uiPriority="64" w:unhideWhenUsed="0"/>
-    <w:lsdException w:name="Dark List Accent 1" w:semiHidden="0" w:uiPriority="65" w:unhideWhenUsed="0"/>
-    <w:lsdException w:name="Colorful Shading Accent 1" w:semiHidden="0" w:uiPriority="66" w:unhideWhenUsed="0"/>
-    <w:lsdException w:name="Colorful List Accent 1" w:semiHidden="0" w:uiPriority="67" w:unhideWhenUsed="0"/>
-    <w:lsdException w:name="Colorful Grid Accent 1" w:semiHidden="0" w:uiPriority="68" w:unhideWhenUsed="0"/>
-    <w:lsdException w:name="Light Shading Accent 2" w:semiHidden="0" w:uiPriority="69" w:unhideWhenUsed="0"/>
-    <w:lsdException w:name="Light List Accent 2" w:semiHidden="0" w:uiPriority="70" w:unhideWhenUsed="0"/>
-    <w:lsdException w:name="Light Grid Accent 2" w:semiHidden="0" w:uiPriority="71" w:unhideWhenUsed="0"/>
-    <w:lsdException w:name="Medium Shading 1 Accent 2" w:semiHidden="0" w:uiPriority="72" w:unhideWhenUsed="0"/>
-    <w:lsdException w:name="Medium Shading 2 Accent 2" w:semiHidden="0" w:uiPriority="73" w:unhideWhenUsed="0"/>
-    <w:lsdException w:name="Medium List 1 Accent 2" w:semiHidden="0" w:uiPriority="60" w:unhideWhenUsed="0"/>
-    <w:lsdException w:name="Medium List 2 Accent 2" w:semiHidden="0" w:uiPriority="61" w:unhideWhenUsed="0"/>
-    <w:lsdException w:name="Medium Grid 1 Accent 2" w:semiHidden="0" w:uiPriority="62" w:unhideWhenUsed="0"/>
-    <w:lsdException w:name="Medium Grid 2 Accent 2" w:semiHidden="0" w:uiPriority="63" w:unhideWhenUsed="0"/>
-    <w:lsdException w:name="Medium Grid 3 Accent 2" w:semiHidden="0" w:uiPriority="64" w:unhideWhenUsed="0"/>
-    <w:lsdException w:name="Dark List Accent 2" w:semiHidden="0" w:uiPriority="65" w:unhideWhenUsed="0"/>
-    <w:lsdException w:name="Colorful Shading Accent 2" w:semiHidden="0" w:uiPriority="66" w:unhideWhenUsed="0"/>
-    <w:lsdException w:name="Colorful List Accent 2" w:semiHidden="0" w:uiPriority="67" w:unhideWhenUsed="0"/>
-    <w:lsdException w:name="Colorful Grid Accent 2" w:semiHidden="0" w:uiPriority="68" w:unhideWhenUsed="0"/>
-    <w:lsdException w:name="Light Shading Accent 3" w:semiHidden="0" w:uiPriority="69" w:unhideWhenUsed="0"/>
-    <w:lsdException w:name="Light List Accent 3" w:semiHidden="0" w:uiPriority="70" w:unhideWhenUsed="0"/>
-    <w:lsdException w:name="Light Grid Accent 3" w:semiHidden="0" w:uiPriority="71" w:unhideWhenUsed="0"/>
-    <w:lsdException w:name="Medium Shading 1 Accent 3" w:semiHidden="0" w:uiPriority="72" w:unhideWhenUsed="0"/>
-    <w:lsdException w:name="Medium Shading 2 Accent 3" w:semiHidden="0" w:uiPriority="73" w:unhideWhenUsed="0"/>
-    <w:lsdException w:name="Medium List 1 Accent 3" w:semiHidden="0" w:uiPriority="60" w:unhideWhenUsed="0"/>
-    <w:lsdException w:name="Medium List 2 Accent 3" w:semiHidden="0" w:uiPriority="61" w:unhideWhenUsed="0"/>
-    <w:lsdException w:name="Medium Grid 1 Accent 3" w:semiHidden="0" w:uiPriority="62" w:unhideWhenUsed="0"/>
-    <w:lsdException w:name="Medium Grid 2 Accent 3" w:semiHidden="0" w:uiPriority="63" w:unhideWhenUsed="0"/>
-    <w:lsdException w:name="Medium Grid 3 Accent 3" w:semiHidden="0" w:uiPriority="64" w:unhideWhenUsed="0"/>
-    <w:lsdException w:name="Dark List Accent 3" w:semiHidden="0" w:uiPriority="65" w:unhideWhenUsed="0"/>
-    <w:lsdException w:name="Colorful Shading Accent 3" w:semiHidden="0" w:uiPriority="66" w:unhideWhenUsed="0"/>
-    <w:lsdException w:name="Colorful List Accent 3" w:semiHidden="0" w:uiPriority="67" w:unhideWhenUsed="0"/>
-    <w:lsdException w:name="Colorful Grid Accent 3" w:semiHidden="0" w:uiPriority="68" w:unhideWhenUsed="0"/>
-    <w:lsdException w:name="Light Shading Accent 4" w:semiHidden="0" w:uiPriority="69" w:unhideWhenUsed="0"/>
-    <w:lsdException w:name="Light List Accent 4" w:semiHidden="0" w:uiPriority="70" w:unhideWhenUsed="0"/>
-    <w:lsdException w:name="Light Grid Accent 4" w:semiHidden="0" w:uiPriority="71" w:unhideWhenUsed="0"/>
-    <w:lsdException w:name="Medium Shading 1 Accent 4" w:semiHidden="0" w:uiPriority="72" w:unhideWhenUsed="0"/>
-    <w:lsdException w:name="Medium Shading 2 Accent 4" w:semiHidden="0" w:uiPriority="73" w:unhideWhenUsed="0"/>
-    <w:lsdException w:name="Medium List 1 Accent 4" w:semiHidden="0" w:uiPriority="60" w:unhideWhenUsed="0"/>
-    <w:lsdException w:name="Medium List 2 Accent 4" w:semiHidden="0" w:uiPriority="61" w:unhideWhenUsed="0"/>
-    <w:lsdException w:name="Medium Grid 1 Accent 4" w:semiHidden="0" w:uiPriority="62" w:unhideWhenUsed="0"/>
-    <w:lsdException w:name="Medium Grid 2 Accent 4" w:semiHidden="0" w:uiPriority="63" w:unhideWhenUsed="0"/>
-    <w:lsdException w:name="Medium Grid 3 Accent 4" w:semiHidden="0" w:uiPriority="64" w:unhideWhenUsed="0"/>
-    <w:lsdException w:name="Dark List Accent 4" w:semiHidden="0" w:uiPriority="65" w:unhideWhenUsed="0"/>
-    <w:lsdException w:name="Colorful Shading Accent 4" w:semiHidden="0" w:uiPriority="66" w:unhideWhenUsed="0"/>
-    <w:lsdException w:name="Colorful List Accent 4" w:semiHidden="0" w:uiPriority="67" w:unhideWhenUsed="0"/>
-    <w:lsdException w:name="Colorful Grid Accent 4" w:semiHidden="0" w:uiPriority="68" w:unhideWhenUsed="0"/>
-    <w:lsdException w:name="Light Shading Accent 5" w:semiHidden="0" w:uiPriority="69" w:unhideWhenUsed="0"/>
-    <w:lsdException w:name="Light List Accent 5" w:semiHidden="0" w:uiPriority="70" w:unhideWhenUsed="0"/>
-    <w:lsdException w:name="Light Grid Accent 5" w:semiHidden="0" w:uiPriority="71" w:unhideWhenUsed="0"/>
-    <w:lsdException w:name="Medium Shading 1 Accent 5" w:semiHidden="0" w:uiPriority="72" w:unhideWhenUsed="0"/>
-    <w:lsdException w:name="Medium Shading 2 Accent 5" w:semiHidden="0" w:uiPriority="73" w:unhideWhenUsed="0"/>
-    <w:lsdException w:name="Medium List 1 Accent 5" w:semiHidden="0" w:uiPriority="60" w:unhideWhenUsed="0"/>
-    <w:lsdException w:name="Medium List 2 Accent 5" w:semiHidden="0" w:uiPriority="61" w:unhideWhenUsed="0"/>
-    <w:lsdException w:name="Medium Grid 1 Accent 5" w:semiHidden="0" w:uiPriority="62" w:unhideWhenUsed="0"/>
-    <w:lsdException w:name="Medium Grid 2 Accent 5" w:semiHidden="0" w:uiPriority="63" w:unhideWhenUsed="0"/>
-    <w:lsdException w:name="Medium Grid 3 Accent 5" w:semiHidden="0" w:uiPriority="64" w:unhideWhenUsed="0"/>
-    <w:lsdException w:name="Dark List Accent 5" w:semiHidden="0" w:uiPriority="65" w:unhideWhenUsed="0"/>
-    <w:lsdException w:name="Colorful Shading Accent 5" w:semiHidden="0" w:uiPriority="66" w:unhideWhenUsed="0"/>
-    <w:lsdException w:name="Colorful List Accent 5" w:semiHidden="0" w:uiPriority="67" w:unhideWhenUsed="0"/>
-    <w:lsdException w:name="Colorful Grid Accent 5" w:semiHidden="0" w:uiPriority="68" w:unhideWhenUsed="0"/>
-    <w:lsdException w:name="Light Shading Accent 6" w:semiHidden="0" w:uiPriority="69" w:unhideWhenUsed="0"/>
-    <w:lsdException w:name="Light List Accent 6" w:semiHidden="0" w:uiPriority="70" w:unhideWhenUsed="0"/>
-    <w:lsdException w:name="Light Grid Accent 6" w:semiHidden="0" w:uiPriority="71" w:unhideWhenUsed="0"/>
-    <w:lsdException w:name="Medium Shading 1 Accent 6" w:semiHidden="0" w:uiPriority="72" w:unhideWhenUsed="0"/>
-    <w:lsdException w:name="Medium Shading 2 Accent 6" w:semiHidden="0" w:uiPriority="73" w:unhideWhenUsed="0"/>
-    <w:lsdException w:name="Medium List 1 Accent 6" w:semiHidden="0" w:uiPriority="19" w:unhideWhenUsed="0" w:qFormat="1"/>
-    <w:lsdException w:name="Medium List 2 Accent 6" w:semiHidden="0" w:uiPriority="21" w:unhideWhenUsed="0" w:qFormat="1"/>
-    <w:lsdException w:name="Medium Grid 1 Accent 6" w:semiHidden="0" w:uiPriority="31" w:unhideWhenUsed="0" w:qFormat="1"/>
-    <w:lsdException w:name="Medium Grid 2 Accent 6" w:semiHidden="0" w:uiPriority="32" w:unhideWhenUsed="0" w:qFormat="1"/>
-    <w:lsdException w:name="Medium Grid 3 Accent 6" w:semiHidden="0" w:uiPriority="33" w:unhideWhenUsed="0" w:qFormat="1"/>
-    <w:lsdException w:name="Dark List Accent 6" w:uiPriority="37"/>
-    <w:lsdException w:name="Colorful Shading Accent 6" w:uiPriority="39" w:qFormat="1"/>
-    <w:lsdException w:name="Colorful List Accent 6" w:semiHidden="0" w:uiPriority="41" w:unhideWhenUsed="0"/>
-    <w:lsdException w:name="Colorful Grid Accent 6" w:semiHidden="0" w:uiPriority="42" w:unhideWhenUsed="0"/>
-    <w:lsdException w:name="Subtle Emphasis" w:semiHidden="0" w:uiPriority="43" w:unhideWhenUsed="0"/>
-    <w:lsdException w:name="Intense Emphasis" w:semiHidden="0" w:uiPriority="44" w:unhideWhenUsed="0"/>
-    <w:lsdException w:name="Subtle Reference" w:semiHidden="0" w:uiPriority="45" w:unhideWhenUsed="0"/>
-    <w:lsdException w:name="Intense Reference" w:semiHidden="0" w:uiPriority="40" w:unhideWhenUsed="0"/>
-    <w:lsdException w:name="Book Title" w:semiHidden="0" w:uiPriority="46" w:unhideWhenUsed="0"/>
-    <w:lsdException w:name="Bibliography" w:semiHidden="0" w:uiPriority="47" w:unhideWhenUsed="0"/>
-    <w:lsdException w:name="TOC Heading" w:semiHidden="0" w:uiPriority="48" w:unhideWhenUsed="0"/>
-  </w:latentStyles>
-  <w:style w:type="paragraph" w:default="1" w:styleId="Normal">
-    <w:name w:val="Normal"/>
-    <w:qFormat/>
-    <w:rsid w:val="00835E3D"/>
-    <w:pPr>
-      <w:spacing w:after="200" w:line="276" w:lineRule="auto"/>
-    </w:pPr>
-    <w:rPr>
-      <w:sz w:val="22"/>
-      <w:szCs w:val="22"/>
-    </w:rPr>
-  </w:style>
-  <w:style w:type="paragraph" w:styleId="Heading1">
-    <w:name w:val="heading 1"/>
-    <w:basedOn w:val="Normal"/>
-    <w:next w:val="Normal"/>
-    <w:link w:val="Heading1Char"/>
-    <w:uiPriority w:val="9"/>
-    <w:qFormat/>
-    <w:rsid w:val="002C7F43"/>
-    <w:pPr>
-      <w:keepNext/>
-      <w:keepLines/>
-      <w:spacing w:before="480" w:after="0" w:line="240" w:lineRule="auto"/>
-      <w:outlineLvl w:val="0"/>
-    </w:pPr>
-    <w:rPr>
-      <w:rFonts w:eastAsia="MS Gothic"/>
-      <w:b/>
-      <w:bCs/>
-      <w:color w:val="345A8A"/>
-      <w:sz w:val="32"/>
-      <w:szCs w:val="32"/>
-      <w:lang w:val="en-US"/>
-    </w:rPr>
-  </w:style>
-  <w:style w:type="paragraph" w:styleId="Heading2">
-    <w:name w:val="heading 2"/>
-    <w:basedOn w:val="Normal"/>
-    <w:next w:val="Normal"/>
-    <w:link w:val="Heading2Char"/>
-    <w:uiPriority w:val="9"/>
-    <w:qFormat/>
-    <w:rsid w:val="00116221"/>
-    <w:pPr>
-      <w:keepNext/>
-      <w:spacing w:before="240" w:after="60"/>
-      <w:outlineLvl w:val="1"/>
-    </w:pPr>
-    <w:rPr>
-      <w:rFonts w:ascii="Cambria" w:eastAsia="Times New Roman" w:hAnsi="Cambria"/>
-      <w:b/>
-      <w:bCs/>
-      <w:i/>
-      <w:iCs/>
-      <w:sz w:val="28"/>
-      <w:szCs w:val="28"/>
-    </w:rPr>
-  </w:style>
-  <w:style w:type="character" w:default="1" w:styleId="DefaultParagraphFont">
-    <w:name w:val="Default Paragraph Font"/>
-    <w:uiPriority w:val="1"/>
-    <w:semiHidden/>
-    <w:unhideWhenUsed/>
-  </w:style>
-  <w:style w:type="table" w:default="1" w:styleId="TableNormal">
-    <w:name w:val="Normal Table"/>
-    <w:uiPriority w:val="99"/>
-    <w:semiHidden/>
-    <w:unhideWhenUsed/>
-    <w:tblPr>
-      <w:tblInd w:w="0" w:type="dxa"/>
-      <w:tblCellMar>
-        <w:top w:w="0" w:type="dxa"/>
-        <w:left w:w="108" w:type="dxa"/>
-        <w:bottom w:w="0" w:type="dxa"/>
-        <w:right w:w="108" w:type="dxa"/>
-      </w:tblCellMar>
-    </w:tblPr>
-  </w:style>
-  <w:style w:type="numbering" w:default="1" w:styleId="NoList">
-    <w:name w:val="No List"/>
-    <w:uiPriority w:val="99"/>
-    <w:semiHidden/>
-    <w:unhideWhenUsed/>
-  </w:style>
-  <w:style w:type="paragraph" w:styleId="Header">
-    <w:name w:val="header"/>
-    <w:basedOn w:val="Normal"/>
-    <w:link w:val="HeaderChar"/>
-    <w:uiPriority w:val="99"/>
-    <w:unhideWhenUsed/>
-    <w:rsid w:val="00AF000E"/>
-    <w:pPr>
-      <w:tabs>
-        <w:tab w:val="center" w:pos="4513"/>
-        <w:tab w:val="right" w:pos="9026"/>
-      </w:tabs>
-      <w:spacing w:after="0" w:line="240" w:lineRule="auto"/>
-    </w:pPr>
-  </w:style>
-  <w:style w:type="character" w:customStyle="1" w:styleId="HeaderChar">
-    <w:name w:val="Header Char"/>
-    <w:basedOn w:val="DefaultParagraphFont"/>
-    <w:link w:val="Header"/>
-    <w:uiPriority w:val="99"/>
-    <w:rsid w:val="00AF000E"/>
-  </w:style>
-  <w:style w:type="paragraph" w:styleId="Footer">
-    <w:name w:val="footer"/>
-    <w:basedOn w:val="Normal"/>
-    <w:link w:val="FooterChar"/>
-    <w:uiPriority w:val="99"/>
-    <w:unhideWhenUsed/>
-    <w:rsid w:val="00AF000E"/>
-    <w:pPr>
-      <w:tabs>
-        <w:tab w:val="center" w:pos="4513"/>
-        <w:tab w:val="right" w:pos="9026"/>
-      </w:tabs>
-      <w:spacing w:after="0" w:line="240" w:lineRule="auto"/>
-    </w:pPr>
-  </w:style>
-  <w:style w:type="character" w:customStyle="1" w:styleId="FooterChar">
-    <w:name w:val="Footer Char"/>
-    <w:basedOn w:val="DefaultParagraphFont"/>
-    <w:link w:val="Footer"/>
-    <w:uiPriority w:val="99"/>
-    <w:rsid w:val="00AF000E"/>
-  </w:style>
-  <w:style w:type="character" w:customStyle="1" w:styleId="Heading1Char">
-    <w:name w:val="Heading 1 Char"/>
-    <w:link w:val="Heading1"/>
-    <w:uiPriority w:val="9"/>
-    <w:rsid w:val="002C7F43"/>
-    <w:rPr>
-      <w:rFonts w:eastAsia="MS Gothic"/>
-      <w:b/>
-      <w:bCs/>
-      <w:color w:val="345A8A"/>
-      <w:sz w:val="32"/>
-      <w:szCs w:val="32"/>
-      <w:lang w:val="en-US" w:eastAsia="en-US"/>
-    </w:rPr>
-  </w:style>
-  <w:style w:type="paragraph" w:customStyle="1" w:styleId="Default">
-    <w:name w:val="Default"/>
-    <w:rsid w:val="00A71F90"/>
-    <w:pPr>
-      <w:autoSpaceDE w:val="0"/>
-      <w:autoSpaceDN w:val="0"/>
-      <w:adjustRightInd w:val="0"/>
-    </w:pPr>
-    <w:rPr>
-      <w:rFonts w:cs="Calibri"/>
-      <w:color w:val="000000"/>
-      <w:sz w:val="24"/>
-      <w:szCs w:val="24"/>
-      <w:lang w:eastAsia="en-GB"/>
-    </w:rPr>
-  </w:style>
-  <w:style w:type="character" w:customStyle="1" w:styleId="hps">
-    <w:name w:val="hps"/>
-    <w:rsid w:val="002A7DD6"/>
-  </w:style>
-  <w:style w:type="paragraph" w:customStyle="1" w:styleId="pl">
-    <w:name w:val="pl"/>
-    <w:basedOn w:val="Normal"/>
-    <w:rsid w:val="001F434B"/>
-    <w:pPr>
-      <w:spacing w:before="100" w:beforeAutospacing="1" w:after="100" w:afterAutospacing="1" w:line="240" w:lineRule="auto"/>
-    </w:pPr>
-    <w:rPr>
-      <w:rFonts w:ascii="Times New Roman" w:eastAsia="Times New Roman" w:hAnsi="Times New Roman"/>
-      <w:sz w:val="24"/>
-      <w:szCs w:val="24"/>
-      <w:lang w:val="el-GR" w:eastAsia="el-GR"/>
-    </w:rPr>
-  </w:style>
-  <w:style w:type="character" w:styleId="Hyperlink">
-    <w:name w:val="Hyperlink"/>
-    <w:uiPriority w:val="99"/>
-    <w:unhideWhenUsed/>
-    <w:rsid w:val="00B86613"/>
-    <w:rPr>
-      <w:color w:val="0000FF"/>
-      <w:u w:val="single"/>
-    </w:rPr>
-  </w:style>
-  <w:style w:type="character" w:styleId="FollowedHyperlink">
-    <w:name w:val="FollowedHyperlink"/>
-    <w:uiPriority w:val="99"/>
-    <w:semiHidden/>
-    <w:unhideWhenUsed/>
-    <w:rsid w:val="00B86613"/>
-    <w:rPr>
-      <w:color w:val="800080"/>
-      <w:u w:val="single"/>
-    </w:rPr>
-  </w:style>
-  <w:style w:type="character" w:customStyle="1" w:styleId="Heading2Char">
-    <w:name w:val="Heading 2 Char"/>
-    <w:link w:val="Heading2"/>
-    <w:uiPriority w:val="9"/>
-    <w:semiHidden/>
-    <w:rsid w:val="00116221"/>
-    <w:rPr>
-      <w:rFonts w:ascii="Cambria" w:eastAsia="Times New Roman" w:hAnsi="Cambria" w:cs="Times New Roman"/>
-      <w:b/>
-      <w:bCs/>
-      <w:i/>
-      <w:iCs/>
-      <w:sz w:val="28"/>
-      <w:szCs w:val="28"/>
-      <w:lang w:eastAsia="en-US"/>
-    </w:rPr>
-  </w:style>
-  <w:style w:type="paragraph" w:styleId="BalloonText">
-    <w:name w:val="Balloon Text"/>
-    <w:basedOn w:val="Normal"/>
-    <w:link w:val="BalloonTextChar"/>
-    <w:uiPriority w:val="99"/>
-    <w:semiHidden/>
-    <w:unhideWhenUsed/>
-    <w:rsid w:val="00DC4B5D"/>
-    <w:pPr>
-      <w:spacing w:after="0" w:line="240" w:lineRule="auto"/>
-    </w:pPr>
-    <w:rPr>
-      <w:rFonts w:ascii="Tahoma" w:hAnsi="Tahoma" w:cs="Tahoma"/>
-      <w:sz w:val="16"/>
-      <w:szCs w:val="16"/>
-    </w:rPr>
-  </w:style>
-  <w:style w:type="character" w:customStyle="1" w:styleId="BalloonTextChar">
-    <w:name w:val="Balloon Text Char"/>
-    <w:link w:val="BalloonText"/>
-    <w:uiPriority w:val="99"/>
-    <w:semiHidden/>
-    <w:rsid w:val="00DC4B5D"/>
-    <w:rPr>
-      <w:rFonts w:ascii="Tahoma" w:hAnsi="Tahoma" w:cs="Tahoma"/>
-      <w:sz w:val="16"/>
-      <w:szCs w:val="16"/>
-      <w:lang w:eastAsia="en-US"/>
-    </w:rPr>
-  </w:style>
-  <w:style w:type="table" w:styleId="TableGrid">
-    <w:name w:val="Table Grid"/>
-    <w:basedOn w:val="TableNormal"/>
-    <w:uiPriority w:val="59"/>
-    <w:rsid w:val="00685826"/>
-    <w:tblPr>
-      <w:tblInd w:w="0" w:type="dxa"/>
-      <w:tblBorders>
-        <w:top w:val="single" w:sz="4" w:space="0" w:color="auto"/>
-        <w:left w:val="single" w:sz="4" w:space="0" w:color="auto"/>
-        <w:bottom w:val="single" w:sz="4" w:space="0" w:color="auto"/>
-        <w:right w:val="single" w:sz="4" w:space="0" w:color="auto"/>
-        <w:insideH w:val="single" w:sz="4" w:space="0" w:color="auto"/>
-        <w:insideV w:val="single" w:sz="4" w:space="0" w:color="auto"/>
-      </w:tblBorders>
-      <w:tblCellMar>
-        <w:top w:w="0" w:type="dxa"/>
-        <w:left w:w="108" w:type="dxa"/>
-        <w:bottom w:w="0" w:type="dxa"/>
-        <w:right w:w="108" w:type="dxa"/>
-      </w:tblCellMar>
     </w:tblPr>
   </w:style>
   <w:style w:type="paragraph" w:customStyle="1" w:styleId="Standard">
@@ -3238,7 +2895,7 @@
 </file>
 
 <file path=customXml/itemProps1.xml><?xml version="1.0" encoding="utf-8"?>
-<ds:datastoreItem xmlns:ds="http://schemas.openxmlformats.org/officeDocument/2006/customXml" ds:itemID="{0D564500-7ACF-CA48-B79E-6C052330714D}">
+<ds:datastoreItem xmlns:ds="http://schemas.openxmlformats.org/officeDocument/2006/customXml" ds:itemID="{6BE29936-BAD3-4E39-8BF9-02A0DE38FCE6}">
   <ds:schemaRefs>
     <ds:schemaRef ds:uri="http://schemas.openxmlformats.org/officeDocument/2006/bibliography"/>
   </ds:schemaRefs>

</xml_diff>